<commit_message>
Update Design Document Version 0.4
</commit_message>
<xml_diff>
--- a/System Design/Document/version 0.4/Software_Design_Document_Group6_V0.4.docx
+++ b/System Design/Document/version 0.4/Software_Design_Document_Group6_V0.4.docx
@@ -387,9 +387,8 @@
           <w:szCs w:val="44"/>
           <w:cs/>
         </w:rPr>
-        <w:t>ระบบบริหารจัดการศูนย์ออกกำลัง</w:t>
-      </w:r>
-      <w:proofErr w:type="spellStart"/>
+        <w:t>ระบบบริหารจัดการศูนย์ออกกำลังกาย</w:t>
+      </w:r>
       <w:r>
         <w:rPr>
           <w:b/>
@@ -398,19 +397,8 @@
           <w:szCs w:val="44"/>
           <w:cs/>
         </w:rPr>
-        <w:t>กาย</w:t>
-      </w:r>
-      <w:r>
-        <w:rPr>
-          <w:b/>
-          <w:bCs/>
-          <w:sz w:val="44"/>
-          <w:szCs w:val="44"/>
-          <w:cs/>
-        </w:rPr>
         <w:t>ทริปเปิล</w:t>
       </w:r>
-      <w:proofErr w:type="spellEnd"/>
       <w:r>
         <w:rPr>
           <w:rFonts w:hint="cs"/>
@@ -440,18 +428,7 @@
           <w:szCs w:val="44"/>
           <w:cs/>
         </w:rPr>
-        <w:t>ฟิต</w:t>
-      </w:r>
-      <w:proofErr w:type="spellStart"/>
-      <w:r>
-        <w:rPr>
-          <w:b/>
-          <w:bCs/>
-          <w:sz w:val="44"/>
-          <w:szCs w:val="44"/>
-          <w:cs/>
-        </w:rPr>
-        <w:t>เนส</w:t>
+        <w:t>ฟิตเนส</w:t>
       </w:r>
       <w:r>
         <w:rPr>
@@ -464,7 +441,6 @@
         </w:rPr>
         <w:t>เซ็นเตอร์</w:t>
       </w:r>
-      <w:proofErr w:type="spellEnd"/>
     </w:p>
     <w:p>
       <w:pPr>
@@ -612,18 +588,8 @@
           <w:szCs w:val="32"/>
           <w:cs/>
         </w:rPr>
-        <w:t>นาย</w:t>
-      </w:r>
-      <w:proofErr w:type="spellStart"/>
-      <w:r>
-        <w:rPr>
-          <w:sz w:val="32"/>
-          <w:szCs w:val="32"/>
-          <w:cs/>
-        </w:rPr>
-        <w:t>คทาธิป</w:t>
-      </w:r>
-      <w:proofErr w:type="spellEnd"/>
+        <w:t>นายคทาธิป</w:t>
+      </w:r>
       <w:r>
         <w:rPr>
           <w:sz w:val="32"/>
@@ -669,7 +635,6 @@
         </w:rPr>
         <w:t>นาย</w:t>
       </w:r>
-      <w:proofErr w:type="spellStart"/>
       <w:r>
         <w:rPr>
           <w:rFonts w:hint="cs"/>
@@ -679,7 +644,6 @@
         </w:rPr>
         <w:t>ปฤษฎี</w:t>
       </w:r>
-      <w:proofErr w:type="spellEnd"/>
       <w:r>
         <w:rPr>
           <w:sz w:val="32"/>
@@ -816,18 +780,8 @@
           <w:szCs w:val="32"/>
           <w:cs/>
         </w:rPr>
-        <w:t>นางสาว</w:t>
-      </w:r>
-      <w:proofErr w:type="spellStart"/>
-      <w:r>
-        <w:rPr>
-          <w:sz w:val="32"/>
-          <w:szCs w:val="32"/>
-          <w:cs/>
-        </w:rPr>
-        <w:t>สุพัตรา</w:t>
-      </w:r>
-      <w:proofErr w:type="spellEnd"/>
+        <w:t>นางสาวสุพัตรา</w:t>
+      </w:r>
       <w:r>
         <w:rPr>
           <w:sz w:val="32"/>
@@ -894,20 +848,8 @@
           <w:cs/>
           <w:lang w:bidi="th-TH"/>
         </w:rPr>
-        <w:t>ผศ.นครทิพย์ พร้อม</w:t>
-      </w:r>
-      <w:proofErr w:type="spellStart"/>
-      <w:r>
-        <w:rPr>
-          <w:rFonts w:ascii="TH Sarabun New" w:hAnsi="TH Sarabun New" w:cs="TH Sarabun New"/>
-          <w:sz w:val="48"/>
-          <w:szCs w:val="48"/>
-          <w:cs/>
-          <w:lang w:bidi="th-TH"/>
-        </w:rPr>
-        <w:t>พูล</w:t>
-      </w:r>
-      <w:proofErr w:type="spellEnd"/>
+        <w:t>ผศ.นครทิพย์ พร้อมพูล</w:t>
+      </w:r>
     </w:p>
     <w:p>
       <w:pPr>
@@ -2542,7 +2484,7 @@
             <w:sz w:val="28"/>
             <w:szCs w:val="28"/>
           </w:rPr>
-          <w:t>10</w:t>
+          <w:t>11</w:t>
         </w:r>
         <w:r>
           <w:rPr>
@@ -2649,7 +2591,7 @@
             <w:sz w:val="28"/>
             <w:szCs w:val="28"/>
           </w:rPr>
-          <w:t>13</w:t>
+          <w:t>14</w:t>
         </w:r>
         <w:r>
           <w:rPr>
@@ -2754,7 +2696,7 @@
             <w:sz w:val="28"/>
             <w:szCs w:val="28"/>
           </w:rPr>
-          <w:t>13</w:t>
+          <w:t>14</w:t>
         </w:r>
         <w:r>
           <w:rPr>
@@ -2859,7 +2801,7 @@
             <w:sz w:val="28"/>
             <w:szCs w:val="28"/>
           </w:rPr>
-          <w:t>14</w:t>
+          <w:t>15</w:t>
         </w:r>
         <w:r>
           <w:rPr>
@@ -2956,7 +2898,7 @@
             <w:sz w:val="28"/>
             <w:szCs w:val="28"/>
           </w:rPr>
-          <w:t>15</w:t>
+          <w:t>16</w:t>
         </w:r>
         <w:r>
           <w:rPr>
@@ -3061,7 +3003,7 @@
             <w:sz w:val="28"/>
             <w:szCs w:val="28"/>
           </w:rPr>
-          <w:t>15</w:t>
+          <w:t>16</w:t>
         </w:r>
         <w:r>
           <w:rPr>
@@ -3166,7 +3108,7 @@
             <w:sz w:val="28"/>
             <w:szCs w:val="28"/>
           </w:rPr>
-          <w:t>16</w:t>
+          <w:t>17</w:t>
         </w:r>
         <w:r>
           <w:rPr>
@@ -3271,7 +3213,7 @@
             <w:sz w:val="28"/>
             <w:szCs w:val="28"/>
           </w:rPr>
-          <w:t>17</w:t>
+          <w:t>18</w:t>
         </w:r>
         <w:r>
           <w:rPr>
@@ -3376,7 +3318,7 @@
             <w:sz w:val="28"/>
             <w:szCs w:val="28"/>
           </w:rPr>
-          <w:t>18</w:t>
+          <w:t>19</w:t>
         </w:r>
         <w:r>
           <w:rPr>
@@ -3481,7 +3423,7 @@
             <w:sz w:val="28"/>
             <w:szCs w:val="28"/>
           </w:rPr>
-          <w:t>20</w:t>
+          <w:t>21</w:t>
         </w:r>
         <w:r>
           <w:rPr>
@@ -3586,7 +3528,7 @@
             <w:sz w:val="28"/>
             <w:szCs w:val="28"/>
           </w:rPr>
-          <w:t>21</w:t>
+          <w:t>22</w:t>
         </w:r>
         <w:r>
           <w:rPr>
@@ -3693,7 +3635,7 @@
             <w:sz w:val="28"/>
             <w:szCs w:val="28"/>
           </w:rPr>
-          <w:t>23</w:t>
+          <w:t>24</w:t>
         </w:r>
         <w:r>
           <w:rPr>
@@ -3798,7 +3740,7 @@
             <w:sz w:val="28"/>
             <w:szCs w:val="28"/>
           </w:rPr>
-          <w:t>23</w:t>
+          <w:t>24</w:t>
         </w:r>
         <w:r>
           <w:rPr>
@@ -3903,7 +3845,7 @@
             <w:sz w:val="28"/>
             <w:szCs w:val="28"/>
           </w:rPr>
-          <w:t>24</w:t>
+          <w:t>25</w:t>
         </w:r>
         <w:r>
           <w:rPr>
@@ -4008,7 +3950,7 @@
             <w:sz w:val="28"/>
             <w:szCs w:val="28"/>
           </w:rPr>
-          <w:t>25</w:t>
+          <w:t>26</w:t>
         </w:r>
         <w:r>
           <w:rPr>
@@ -4113,7 +4055,7 @@
             <w:sz w:val="28"/>
             <w:szCs w:val="28"/>
           </w:rPr>
-          <w:t>29</w:t>
+          <w:t>30</w:t>
         </w:r>
         <w:r>
           <w:rPr>
@@ -4218,7 +4160,7 @@
             <w:sz w:val="28"/>
             <w:szCs w:val="28"/>
           </w:rPr>
-          <w:t>32</w:t>
+          <w:t>33</w:t>
         </w:r>
         <w:r>
           <w:rPr>
@@ -4323,7 +4265,7 @@
             <w:sz w:val="28"/>
             <w:szCs w:val="28"/>
           </w:rPr>
-          <w:t>33</w:t>
+          <w:t>34</w:t>
         </w:r>
         <w:r>
           <w:rPr>
@@ -4430,7 +4372,7 @@
             <w:sz w:val="28"/>
             <w:szCs w:val="28"/>
           </w:rPr>
-          <w:t>34</w:t>
+          <w:t>35</w:t>
         </w:r>
         <w:r>
           <w:rPr>
@@ -4537,7 +4479,7 @@
             <w:sz w:val="28"/>
             <w:szCs w:val="28"/>
           </w:rPr>
-          <w:t>36</w:t>
+          <w:t>37</w:t>
         </w:r>
         <w:r>
           <w:rPr>
@@ -4642,7 +4584,7 @@
             <w:sz w:val="28"/>
             <w:szCs w:val="28"/>
           </w:rPr>
-          <w:t>36</w:t>
+          <w:t>37</w:t>
         </w:r>
         <w:r>
           <w:rPr>
@@ -4746,7 +4688,7 @@
             <w:sz w:val="28"/>
             <w:szCs w:val="28"/>
           </w:rPr>
-          <w:t>36</w:t>
+          <w:t>37</w:t>
         </w:r>
         <w:r>
           <w:rPr>
@@ -4850,7 +4792,7 @@
             <w:sz w:val="28"/>
             <w:szCs w:val="28"/>
           </w:rPr>
-          <w:t>38</w:t>
+          <w:t>39</w:t>
         </w:r>
         <w:r>
           <w:rPr>
@@ -4975,7 +4917,7 @@
             <w:sz w:val="28"/>
             <w:szCs w:val="28"/>
           </w:rPr>
-          <w:t>39</w:t>
+          <w:t>40</w:t>
         </w:r>
         <w:r>
           <w:rPr>
@@ -5100,7 +5042,7 @@
             <w:sz w:val="28"/>
             <w:szCs w:val="28"/>
           </w:rPr>
-          <w:t>40</w:t>
+          <w:t>42</w:t>
         </w:r>
         <w:r>
           <w:rPr>
@@ -5225,7 +5167,7 @@
             <w:sz w:val="28"/>
             <w:szCs w:val="28"/>
           </w:rPr>
-          <w:t>41</w:t>
+          <w:t>43</w:t>
         </w:r>
         <w:r>
           <w:rPr>
@@ -5350,7 +5292,7 @@
             <w:sz w:val="28"/>
             <w:szCs w:val="28"/>
           </w:rPr>
-          <w:t>42</w:t>
+          <w:t>44</w:t>
         </w:r>
         <w:r>
           <w:rPr>
@@ -5455,7 +5397,7 @@
             <w:sz w:val="28"/>
             <w:szCs w:val="28"/>
           </w:rPr>
-          <w:t>43</w:t>
+          <w:t>45</w:t>
         </w:r>
         <w:r>
           <w:rPr>
@@ -5559,7 +5501,7 @@
             <w:sz w:val="28"/>
             <w:szCs w:val="28"/>
           </w:rPr>
-          <w:t>43</w:t>
+          <w:t>45</w:t>
         </w:r>
         <w:r>
           <w:rPr>
@@ -5684,7 +5626,7 @@
             <w:sz w:val="28"/>
             <w:szCs w:val="28"/>
           </w:rPr>
-          <w:t>44</w:t>
+          <w:t>46</w:t>
         </w:r>
         <w:r>
           <w:rPr>
@@ -5809,7 +5751,7 @@
             <w:sz w:val="28"/>
             <w:szCs w:val="28"/>
           </w:rPr>
-          <w:t>45</w:t>
+          <w:t>47</w:t>
         </w:r>
         <w:r>
           <w:rPr>
@@ -5915,26 +5857,20 @@
             <w:sz w:val="28"/>
             <w:szCs w:val="28"/>
           </w:rPr>
-        </w:r>
-        <w:r>
-          <w:rPr>
-            <w:rFonts w:ascii="TH Sarabun New" w:hAnsi="TH Sarabun New" w:cs="TH Sarabun New"/>
-            <w:noProof/>
-            <w:webHidden/>
-            <w:sz w:val="28"/>
-            <w:szCs w:val="28"/>
-          </w:rPr>
           <w:fldChar w:fldCharType="separate"/>
         </w:r>
         <w:r>
           <w:rPr>
-            <w:rFonts w:ascii="TH Sarabun New" w:hAnsi="TH Sarabun New" w:cs="TH Sarabun New"/>
-            <w:noProof/>
-            <w:webHidden/>
-            <w:sz w:val="28"/>
-            <w:szCs w:val="28"/>
-          </w:rPr>
-          <w:t>45</w:t>
+            <w:rFonts w:ascii="TH Sarabun New" w:hAnsi="TH Sarabun New" w:cs="TH Sarabun New" w:hint="cs"/>
+            <w:b/>
+            <w:bCs/>
+            <w:noProof/>
+            <w:webHidden/>
+            <w:sz w:val="28"/>
+            <w:szCs w:val="28"/>
+            <w:cs/>
+          </w:rPr>
+          <w:t>ผิดพลาด! ไม่ได้กำหนดที่คั่นหน้า</w:t>
         </w:r>
         <w:r>
           <w:rPr>
@@ -6338,7 +6274,7 @@
             <w:webHidden/>
             <w:sz w:val="28"/>
           </w:rPr>
-          <w:t>15</w:t>
+          <w:t>16</w:t>
         </w:r>
         <w:r>
           <w:rPr>
@@ -6445,7 +6381,7 @@
             <w:webHidden/>
             <w:sz w:val="28"/>
           </w:rPr>
-          <w:t>16</w:t>
+          <w:t>17</w:t>
         </w:r>
         <w:r>
           <w:rPr>
@@ -6552,7 +6488,7 @@
             <w:webHidden/>
             <w:sz w:val="28"/>
           </w:rPr>
-          <w:t>17</w:t>
+          <w:t>18</w:t>
         </w:r>
         <w:r>
           <w:rPr>
@@ -6659,7 +6595,7 @@
             <w:webHidden/>
             <w:sz w:val="28"/>
           </w:rPr>
-          <w:t>18</w:t>
+          <w:t>19</w:t>
         </w:r>
         <w:r>
           <w:rPr>
@@ -6766,7 +6702,7 @@
             <w:webHidden/>
             <w:sz w:val="28"/>
           </w:rPr>
-          <w:t>19</w:t>
+          <w:t>20</w:t>
         </w:r>
         <w:r>
           <w:rPr>
@@ -6883,7 +6819,7 @@
             <w:webHidden/>
             <w:sz w:val="28"/>
           </w:rPr>
-          <w:t>20</w:t>
+          <w:t>21</w:t>
         </w:r>
         <w:r>
           <w:rPr>
@@ -6990,7 +6926,7 @@
             <w:webHidden/>
             <w:sz w:val="28"/>
           </w:rPr>
-          <w:t>21</w:t>
+          <w:t>22</w:t>
         </w:r>
         <w:r>
           <w:rPr>
@@ -7078,7 +7014,7 @@
             <w:webHidden/>
             <w:sz w:val="28"/>
           </w:rPr>
-          <w:t>35</w:t>
+          <w:t>36</w:t>
         </w:r>
         <w:r>
           <w:rPr>
@@ -7377,7 +7313,7 @@
             <w:webHidden/>
             <w:sz w:val="28"/>
           </w:rPr>
-          <w:t>12</w:t>
+          <w:t>13</w:t>
         </w:r>
         <w:r>
           <w:rPr>
@@ -7488,7 +7424,7 @@
             <w:webHidden/>
             <w:sz w:val="28"/>
           </w:rPr>
-          <w:t>13</w:t>
+          <w:t>14</w:t>
         </w:r>
         <w:r>
           <w:rPr>
@@ -7599,7 +7535,7 @@
             <w:webHidden/>
             <w:sz w:val="28"/>
           </w:rPr>
-          <w:t>14</w:t>
+          <w:t>15</w:t>
         </w:r>
         <w:r>
           <w:rPr>
@@ -7710,7 +7646,7 @@
             <w:webHidden/>
             <w:sz w:val="28"/>
           </w:rPr>
-          <w:t>23</w:t>
+          <w:t>24</w:t>
         </w:r>
         <w:r>
           <w:rPr>
@@ -7821,7 +7757,7 @@
             <w:webHidden/>
             <w:sz w:val="28"/>
           </w:rPr>
-          <w:t>24</w:t>
+          <w:t>25</w:t>
         </w:r>
         <w:r>
           <w:rPr>
@@ -7932,7 +7868,7 @@
             <w:webHidden/>
             <w:sz w:val="28"/>
           </w:rPr>
-          <w:t>25</w:t>
+          <w:t>26</w:t>
         </w:r>
         <w:r>
           <w:rPr>
@@ -8043,7 +7979,7 @@
             <w:webHidden/>
             <w:sz w:val="28"/>
           </w:rPr>
-          <w:t>26</w:t>
+          <w:t>27</w:t>
         </w:r>
         <w:r>
           <w:rPr>
@@ -8154,7 +8090,7 @@
             <w:webHidden/>
             <w:sz w:val="28"/>
           </w:rPr>
-          <w:t>27</w:t>
+          <w:t>28</w:t>
         </w:r>
         <w:r>
           <w:rPr>
@@ -8265,7 +8201,7 @@
             <w:webHidden/>
             <w:sz w:val="28"/>
           </w:rPr>
-          <w:t>28</w:t>
+          <w:t>29</w:t>
         </w:r>
         <w:r>
           <w:rPr>
@@ -8376,7 +8312,7 @@
             <w:webHidden/>
             <w:sz w:val="28"/>
           </w:rPr>
-          <w:t>29</w:t>
+          <w:t>30</w:t>
         </w:r>
         <w:r>
           <w:rPr>
@@ -8487,7 +8423,7 @@
             <w:webHidden/>
             <w:sz w:val="28"/>
           </w:rPr>
-          <w:t>30</w:t>
+          <w:t>31</w:t>
         </w:r>
         <w:r>
           <w:rPr>
@@ -8598,7 +8534,7 @@
             <w:webHidden/>
             <w:sz w:val="28"/>
           </w:rPr>
-          <w:t>31</w:t>
+          <w:t>32</w:t>
         </w:r>
         <w:r>
           <w:rPr>
@@ -8728,7 +8664,7 @@
             <w:webHidden/>
             <w:sz w:val="28"/>
           </w:rPr>
-          <w:t>32</w:t>
+          <w:t>33</w:t>
         </w:r>
         <w:r>
           <w:rPr>
@@ -8858,7 +8794,7 @@
             <w:webHidden/>
             <w:sz w:val="28"/>
           </w:rPr>
-          <w:t>33</w:t>
+          <w:t>34</w:t>
         </w:r>
         <w:r>
           <w:rPr>
@@ -9309,7 +9245,6 @@
             <w:pPr>
               <w:jc w:val="thaiDistribute"/>
               <w:rPr>
-                <w:rFonts w:hint="cs"/>
                 <w:cs/>
               </w:rPr>
             </w:pPr>
@@ -11741,35 +11676,7 @@
         <w:rPr>
           <w:cs/>
         </w:rPr>
-        <w:t>จากการวิเคราะห์ระบบบริหารจัดการศูนย์ออกกำลัง</w:t>
-      </w:r>
-      <w:proofErr w:type="spellStart"/>
-      <w:r>
-        <w:rPr>
-          <w:cs/>
-        </w:rPr>
-        <w:t>กายทริปเปิล</w:t>
-      </w:r>
-      <w:proofErr w:type="spellEnd"/>
-      <w:r>
-        <w:rPr>
-          <w:cs/>
-        </w:rPr>
-        <w:t xml:space="preserve"> บี ฟิต</w:t>
-      </w:r>
-      <w:proofErr w:type="spellStart"/>
-      <w:r>
-        <w:rPr>
-          <w:cs/>
-        </w:rPr>
-        <w:t>เนสเซ็นเตอร์</w:t>
-      </w:r>
-      <w:proofErr w:type="spellEnd"/>
-      <w:r>
-        <w:rPr>
-          <w:cs/>
-        </w:rPr>
-        <w:t xml:space="preserve"> สามารถนำเขียนแผนภาพกระแสข้อมูลได้ดังนี้</w:t>
+        <w:t>จากการวิเคราะห์ระบบบริหารจัดการศูนย์ออกกำลังกายทริปเปิล บี ฟิตเนสเซ็นเตอร์ สามารถนำเขียนแผนภาพกระแสข้อมูลได้ดังนี้</w:t>
       </w:r>
     </w:p>
     <w:p>
@@ -11928,40 +11835,58 @@
     </w:p>
     <w:p>
       <w:pPr>
-        <w:pStyle w:val="2"/>
-        <w:rPr>
+        <w:rPr>
+          <w:b/>
+          <w:bCs/>
+          <w:sz w:val="32"/>
+          <w:szCs w:val="32"/>
           <w:cs/>
         </w:rPr>
       </w:pPr>
       <w:bookmarkStart w:id="20" w:name="_Toc433234465"/>
       <w:r>
         <w:rPr>
-          <w:rFonts w:hint="cs"/>
-          <w:cs/>
-        </w:rPr>
-        <w:t>แผนภาพจำลองการทำงานของระบบ</w:t>
-      </w:r>
-      <w:r>
-        <w:rPr>
-          <w:rFonts w:hint="cs"/>
-          <w:cs/>
-        </w:rPr>
-        <w:t xml:space="preserve"> (</w:t>
-      </w:r>
-      <w:r>
-        <w:t>Use Case Diagram)</w:t>
-      </w:r>
-      <w:bookmarkEnd w:id="20"/>
-      <w:r>
-        <w:rPr>
-          <w:rFonts w:hint="cs"/>
-          <w:cs/>
-        </w:rPr>
-        <w:tab/>
+          <w:cs/>
+        </w:rPr>
+        <w:br w:type="page"/>
       </w:r>
     </w:p>
     <w:p>
       <w:pPr>
+        <w:pStyle w:val="2"/>
+        <w:rPr>
+          <w:cs/>
+        </w:rPr>
+      </w:pPr>
+      <w:r>
+        <w:rPr>
+          <w:rFonts w:hint="cs"/>
+          <w:cs/>
+        </w:rPr>
+        <w:lastRenderedPageBreak/>
+        <w:t>แผนภาพจำลองการทำงานของระบบ</w:t>
+      </w:r>
+      <w:r>
+        <w:rPr>
+          <w:rFonts w:hint="cs"/>
+          <w:cs/>
+        </w:rPr>
+        <w:t xml:space="preserve"> (</w:t>
+      </w:r>
+      <w:r>
+        <w:t>Use Case Diagram)</w:t>
+      </w:r>
+      <w:bookmarkEnd w:id="20"/>
+      <w:r>
+        <w:rPr>
+          <w:rFonts w:hint="cs"/>
+          <w:cs/>
+        </w:rPr>
+        <w:tab/>
+      </w:r>
+    </w:p>
+    <w:p>
+      <w:pPr>
         <w:jc w:val="thaiDistribute"/>
       </w:pPr>
       <w:r>
@@ -11993,7 +11918,6 @@
         </w:rPr>
         <w:t xml:space="preserve"> </w:t>
       </w:r>
-      <w:proofErr w:type="spellStart"/>
       <w:r>
         <w:rPr>
           <w:rFonts w:hint="cs"/>
@@ -12013,31 +11937,14 @@
           <w:rFonts w:hint="cs"/>
           <w:cs/>
         </w:rPr>
-        <w:t>ปิล</w:t>
-      </w:r>
-      <w:proofErr w:type="spellEnd"/>
+        <w:t>ปิล บี ฟิต</w:t>
+      </w:r>
       <w:r>
         <w:rPr>
           <w:rFonts w:hint="cs"/>
           <w:cs/>
         </w:rPr>
-        <w:t xml:space="preserve"> บี ฟิต</w:t>
-      </w:r>
-      <w:proofErr w:type="spellStart"/>
-      <w:r>
-        <w:rPr>
-          <w:rFonts w:hint="cs"/>
-          <w:cs/>
-        </w:rPr>
-        <w:t>เนสเซ็นเตอร์</w:t>
-      </w:r>
-      <w:proofErr w:type="spellEnd"/>
-      <w:r>
-        <w:rPr>
-          <w:rFonts w:hint="cs"/>
-          <w:cs/>
-        </w:rPr>
-        <w:t xml:space="preserve"> จัดทำขึ้</w:t>
+        <w:t>เนสเซ็นเตอร์ จัดทำขึ้</w:t>
       </w:r>
       <w:r>
         <w:rPr>
@@ -12090,7 +11997,6 @@
         <w:rPr>
           <w:noProof/>
         </w:rPr>
-        <w:lastRenderedPageBreak/>
         <w:drawing>
           <wp:inline distT="0" distB="0" distL="0" distR="0">
             <wp:extent cx="4508432" cy="5664260"/>
@@ -12196,6 +12102,7 @@
         <w:rPr>
           <w:cs/>
         </w:rPr>
+        <w:lastRenderedPageBreak/>
         <w:tab/>
       </w:r>
       <w:r>
@@ -12226,35 +12133,70 @@
         </w:rPr>
         <w:t xml:space="preserve"> </w:t>
       </w:r>
-      <w:proofErr w:type="spellStart"/>
       <w:r>
         <w:rPr>
           <w:rFonts w:hint="cs"/>
           <w:cs/>
         </w:rPr>
-        <w:t>ทริปเปิล</w:t>
-      </w:r>
-      <w:proofErr w:type="spellEnd"/>
+        <w:t>ทริปเปิล บี ฟิต</w:t>
+      </w:r>
       <w:r>
         <w:rPr>
           <w:rFonts w:hint="cs"/>
           <w:cs/>
         </w:rPr>
-        <w:t xml:space="preserve"> บี ฟิต</w:t>
-      </w:r>
-      <w:proofErr w:type="spellStart"/>
+        <w:t xml:space="preserve">เนสเซ็นเตอร์ </w:t>
+      </w:r>
       <w:r>
         <w:rPr>
           <w:rFonts w:hint="cs"/>
           <w:cs/>
         </w:rPr>
-        <w:t>เนสเซ็นเตอร์</w:t>
-      </w:r>
-      <w:proofErr w:type="spellEnd"/>
+        <w:t xml:space="preserve">ประกอบไปด้วยระบบงานหลัก </w:t>
+      </w:r>
+      <w:r>
+        <w:rPr>
+          <w:cs/>
+        </w:rPr>
+        <w:br/>
+      </w:r>
+      <w:r>
+        <w:rPr>
+          <w:lang w:val="en-GB"/>
+        </w:rPr>
+        <w:t xml:space="preserve">6 </w:t>
+      </w:r>
       <w:r>
         <w:rPr>
           <w:rFonts w:hint="cs"/>
           <w:cs/>
+          <w:lang w:val="en-GB"/>
+        </w:rPr>
+        <w:t>ระบบงาน</w:t>
+      </w:r>
+      <w:r>
+        <w:rPr>
+          <w:rFonts w:hint="cs"/>
+          <w:cs/>
+          <w:lang w:val="en-GB"/>
+        </w:rPr>
+        <w:t>ซึ่งแจกแจงรายละเอียดตามตาราง</w:t>
+      </w:r>
+      <w:r>
+        <w:rPr>
+          <w:rFonts w:hint="cs"/>
+          <w:cs/>
+        </w:rPr>
+        <w:t>ที่</w:t>
+      </w:r>
+      <w:r>
+        <w:t xml:space="preserve"> 1</w:t>
+      </w:r>
+      <w:r>
+        <w:rPr>
+          <w:rFonts w:hint="cs"/>
+          <w:cs/>
+          <w:lang w:val="en-GB"/>
         </w:rPr>
         <w:t xml:space="preserve"> </w:t>
       </w:r>
@@ -12262,20 +12204,9 @@
         <w:rPr>
           <w:rFonts w:hint="cs"/>
           <w:cs/>
-        </w:rPr>
-        <w:t xml:space="preserve">ประกอบไปด้วยระบบงานหลัก </w:t>
-      </w:r>
-      <w:r>
-        <w:rPr>
-          <w:cs/>
-        </w:rPr>
-        <w:br/>
-      </w:r>
-      <w:r>
-        <w:rPr>
           <w:lang w:val="en-GB"/>
         </w:rPr>
-        <w:t xml:space="preserve">6 </w:t>
+        <w:t xml:space="preserve"> </w:t>
       </w:r>
       <w:r>
         <w:rPr>
@@ -12283,7 +12214,7 @@
           <w:cs/>
           <w:lang w:val="en-GB"/>
         </w:rPr>
-        <w:t>ระบบงาน</w:t>
+        <w:t>โดย</w:t>
       </w:r>
       <w:r>
         <w:rPr>
@@ -12291,83 +12222,23 @@
           <w:cs/>
           <w:lang w:val="en-GB"/>
         </w:rPr>
-        <w:t>ซึ่งแจกแจงรายละเอียดตามตาราง</w:t>
+        <w:t>หน้า</w:t>
       </w:r>
       <w:r>
         <w:rPr>
           <w:rFonts w:hint="cs"/>
           <w:cs/>
+          <w:lang w:val="en-GB"/>
         </w:rPr>
         <w:t>ที่</w:t>
       </w:r>
       <w:r>
-        <w:t xml:space="preserve"> 1</w:t>
-      </w:r>
-      <w:r>
         <w:rPr>
           <w:rFonts w:hint="cs"/>
           <w:cs/>
           <w:lang w:val="en-GB"/>
         </w:rPr>
-        <w:t xml:space="preserve"> </w:t>
-      </w:r>
-      <w:r>
-        <w:rPr>
-          <w:rFonts w:hint="cs"/>
-          <w:cs/>
-          <w:lang w:val="en-GB"/>
-        </w:rPr>
-        <w:t xml:space="preserve"> </w:t>
-      </w:r>
-      <w:r>
-        <w:rPr>
-          <w:rFonts w:hint="cs"/>
-          <w:cs/>
-          <w:lang w:val="en-GB"/>
-        </w:rPr>
-        <w:t>โดย</w:t>
-      </w:r>
-      <w:r>
-        <w:rPr>
-          <w:rFonts w:hint="cs"/>
-          <w:cs/>
-          <w:lang w:val="en-GB"/>
-        </w:rPr>
-        <w:t>หน้า</w:t>
-      </w:r>
-      <w:r>
-        <w:rPr>
-          <w:rFonts w:hint="cs"/>
-          <w:cs/>
-          <w:lang w:val="en-GB"/>
-        </w:rPr>
-        <w:t>ที่</w:t>
-      </w:r>
-      <w:r>
-        <w:rPr>
-          <w:rFonts w:hint="cs"/>
-          <w:cs/>
-          <w:lang w:val="en-GB"/>
-        </w:rPr>
-        <w:t>ของระบบที่ต้องกระทำหรือ</w:t>
-      </w:r>
-      <w:proofErr w:type="spellStart"/>
-      <w:r>
-        <w:rPr>
-          <w:rFonts w:hint="cs"/>
-          <w:cs/>
-          <w:lang w:val="en-GB"/>
-        </w:rPr>
-        <w:t>ยูสเคส</w:t>
-      </w:r>
-      <w:proofErr w:type="spellEnd"/>
-      <w:r>
-        <w:rPr>
-          <w:rFonts w:hint="cs"/>
-          <w:cs/>
-          <w:lang w:val="en-GB"/>
-        </w:rPr>
-        <w:t xml:space="preserve"> (</w:t>
+        <w:t>ของระบบที่ต้องกระทำหรือยูสเคส (</w:t>
       </w:r>
       <w:r>
         <w:t xml:space="preserve">use case) </w:t>
@@ -12838,7 +12709,6 @@
                 <w:color w:val="FFFFFF" w:themeColor="background1"/>
                 <w:cs/>
               </w:rPr>
-              <w:lastRenderedPageBreak/>
               <w:t>รหัสอ้างอิง</w:t>
             </w:r>
           </w:p>
@@ -13327,7 +13197,6 @@
               <w:jc w:val="center"/>
               <w:cnfStyle w:val="100000000000" w:firstRow="1" w:lastRow="0" w:firstColumn="0" w:lastColumn="0" w:oddVBand="0" w:evenVBand="0" w:oddHBand="0" w:evenHBand="0" w:firstRowFirstColumn="0" w:firstRowLastColumn="0" w:lastRowFirstColumn="0" w:lastRowLastColumn="0"/>
             </w:pPr>
-            <w:proofErr w:type="spellStart"/>
             <w:r>
               <w:rPr>
                 <w:rFonts w:hint="cs"/>
@@ -13335,7 +13204,6 @@
               </w:rPr>
               <w:t>ยูสเคส</w:t>
             </w:r>
-            <w:proofErr w:type="spellEnd"/>
           </w:p>
         </w:tc>
         <w:tc>
@@ -14558,6 +14426,7 @@
                 <w:color w:val="000000"/>
                 <w:cs/>
               </w:rPr>
+              <w:lastRenderedPageBreak/>
               <w:t>พนักงาน</w:t>
             </w:r>
             <w:r>
@@ -14588,6 +14457,7 @@
               <w:rPr>
                 <w:color w:val="000000"/>
               </w:rPr>
+              <w:lastRenderedPageBreak/>
               <w:t>UCSR-04-005</w:t>
             </w:r>
           </w:p>
@@ -14964,9 +14834,26 @@
     </w:p>
     <w:p>
       <w:pPr>
+        <w:rPr>
+          <w:b/>
+          <w:bCs/>
+          <w:sz w:val="32"/>
+          <w:szCs w:val="32"/>
+          <w:cs/>
+        </w:rPr>
+      </w:pPr>
+      <w:bookmarkStart w:id="25" w:name="_Toc433234466"/>
+      <w:r>
+        <w:rPr>
+          <w:cs/>
+        </w:rPr>
+        <w:br w:type="page"/>
+      </w:r>
+    </w:p>
+    <w:p>
+      <w:pPr>
         <w:pStyle w:val="2"/>
       </w:pPr>
-      <w:bookmarkStart w:id="25" w:name="_Toc433234466"/>
       <w:r>
         <w:rPr>
           <w:rFonts w:hint="cs"/>
@@ -14997,65 +14884,17 @@
           <w:rFonts w:hint="cs"/>
           <w:cs/>
         </w:rPr>
-        <w:t>ทีมพัฒนาได้เขียนคำอธิบายแผนภาพจำลองการทำงานของระบบโดยเลือก</w:t>
-      </w:r>
-      <w:proofErr w:type="spellStart"/>
+        <w:t>ทีมพัฒนาได้เขียนคำอธิบายแผนภาพจำลองการทำงานของระบบโดยเลือกยูสเคสที่มีความจำเพาะในระบบใหม่นี้ ซึ่งประกอบด้วย ยูสเคสจัดการข้อมูลโปรแกรมการสอน (</w:t>
+      </w:r>
+      <w:r>
+        <w:t>UCSR-03-002)</w:t>
+      </w:r>
       <w:r>
         <w:rPr>
           <w:rFonts w:hint="cs"/>
           <w:cs/>
         </w:rPr>
-        <w:t>ยูสเคส</w:t>
-      </w:r>
-      <w:proofErr w:type="spellEnd"/>
-      <w:r>
-        <w:rPr>
-          <w:rFonts w:hint="cs"/>
-          <w:cs/>
-        </w:rPr>
-        <w:t xml:space="preserve">ที่มีความจำเพาะในระบบใหม่นี้ ซึ่งประกอบด้วย </w:t>
-      </w:r>
-      <w:proofErr w:type="spellStart"/>
-      <w:r>
-        <w:rPr>
-          <w:rFonts w:hint="cs"/>
-          <w:cs/>
-        </w:rPr>
-        <w:t>ยูสเคส</w:t>
-      </w:r>
-      <w:proofErr w:type="spellEnd"/>
-      <w:r>
-        <w:rPr>
-          <w:rFonts w:hint="cs"/>
-          <w:cs/>
-        </w:rPr>
-        <w:t>จัดการข้อมูลโปรแกรมการสอน (</w:t>
-      </w:r>
-      <w:r>
-        <w:t>UCSR-03-002)</w:t>
-      </w:r>
-      <w:r>
-        <w:rPr>
-          <w:rFonts w:hint="cs"/>
-          <w:cs/>
-        </w:rPr>
-        <w:t xml:space="preserve"> และ</w:t>
-      </w:r>
-      <w:proofErr w:type="spellStart"/>
-      <w:r>
-        <w:rPr>
-          <w:rFonts w:hint="cs"/>
-          <w:cs/>
-        </w:rPr>
-        <w:t>ยูสเค</w:t>
-      </w:r>
-      <w:proofErr w:type="spellEnd"/>
-      <w:r>
-        <w:rPr>
-          <w:rFonts w:hint="cs"/>
-          <w:cs/>
-        </w:rPr>
-        <w:t>ส</w:t>
+        <w:t xml:space="preserve"> และยูสเคส</w:t>
       </w:r>
       <w:r>
         <w:rPr>
@@ -15093,16 +14932,8 @@
         <w:rPr>
           <w:cs/>
         </w:rPr>
-        <w:t>อธิบาย</w:t>
-      </w:r>
-      <w:proofErr w:type="spellStart"/>
-      <w:r>
-        <w:rPr>
-          <w:cs/>
-        </w:rPr>
-        <w:t>ยูสเคส</w:t>
-      </w:r>
-      <w:proofErr w:type="spellEnd"/>
+        <w:t>อธิบายยูสเคส</w:t>
+      </w:r>
       <w:r>
         <w:rPr>
           <w:cs/>
@@ -15212,29 +15043,7 @@
                 <w:cs/>
                 <w:lang w:val="en-GB"/>
               </w:rPr>
-              <w:t>ชื่อ</w:t>
-            </w:r>
-            <w:proofErr w:type="spellStart"/>
-            <w:r>
-              <w:rPr>
-                <w:b/>
-                <w:bCs/>
-                <w:color w:val="000000"/>
-                <w:cs/>
-                <w:lang w:val="en-GB"/>
-              </w:rPr>
-              <w:t>ยูสเคส</w:t>
-            </w:r>
-            <w:proofErr w:type="spellEnd"/>
-            <w:r>
-              <w:rPr>
-                <w:b/>
-                <w:bCs/>
-                <w:color w:val="000000"/>
-                <w:cs/>
-                <w:lang w:val="en-GB"/>
-              </w:rPr>
-              <w:t xml:space="preserve"> </w:t>
+              <w:t xml:space="preserve">ชื่อยูสเคส </w:t>
             </w:r>
             <w:r>
               <w:rPr>
@@ -15304,20 +15113,8 @@
                 <w:cs/>
                 <w:lang w:val="en-GB"/>
               </w:rPr>
-              <w:t>ประเภท</w:t>
-            </w:r>
-            <w:proofErr w:type="spellStart"/>
-            <w:r>
-              <w:rPr>
-                <w:b/>
-                <w:bCs/>
-                <w:color w:val="000000"/>
-                <w:cs/>
-                <w:lang w:val="en-GB"/>
-              </w:rPr>
-              <w:t>ยูสเคส</w:t>
-            </w:r>
-            <w:proofErr w:type="spellEnd"/>
+              <w:t>ประเภทยูสเคส</w:t>
+            </w:r>
           </w:p>
           <w:p>
             <w:pPr>
@@ -15423,19 +15220,8 @@
                 <w:color w:val="000000"/>
                 <w:cs/>
               </w:rPr>
-              <w:t>หมายเลข</w:t>
-            </w:r>
-            <w:proofErr w:type="spellStart"/>
-            <w:r>
-              <w:rPr>
-                <w:b/>
-                <w:bCs/>
-                <w:color w:val="000000"/>
-                <w:cs/>
-              </w:rPr>
-              <w:t>ยูสเคส</w:t>
-            </w:r>
-            <w:proofErr w:type="spellEnd"/>
+              <w:t>หมายเลขยูสเคส</w:t>
+            </w:r>
             <w:r>
               <w:rPr>
                 <w:b/>
@@ -15651,23 +15437,13 @@
                 <w:color w:val="000000"/>
               </w:rPr>
             </w:pPr>
-            <w:proofErr w:type="spellStart"/>
             <w:r>
               <w:rPr>
                 <w:color w:val="000000"/>
                 <w:cs/>
                 <w:lang w:val="en-GB"/>
               </w:rPr>
-              <w:t>สุพัตรา</w:t>
-            </w:r>
-            <w:proofErr w:type="spellEnd"/>
-            <w:r>
-              <w:rPr>
-                <w:color w:val="000000"/>
-                <w:cs/>
-                <w:lang w:val="en-GB"/>
-              </w:rPr>
-              <w:t xml:space="preserve"> อินศรี</w:t>
+              <w:t>สุพัตรา อินศรี</w:t>
             </w:r>
           </w:p>
         </w:tc>
@@ -15918,7 +15694,6 @@
                 <w:cs/>
               </w:rPr>
             </w:pPr>
-            <w:proofErr w:type="spellStart"/>
             <w:r>
               <w:rPr>
                 <w:rFonts w:hint="cs"/>
@@ -15926,17 +15701,7 @@
                 <w:cs/>
                 <w:lang w:val="en-GB"/>
               </w:rPr>
-              <w:t>ยูสเคส</w:t>
-            </w:r>
-            <w:proofErr w:type="spellEnd"/>
-            <w:r>
-              <w:rPr>
-                <w:rFonts w:hint="cs"/>
-                <w:color w:val="000000"/>
-                <w:cs/>
-                <w:lang w:val="en-GB"/>
-              </w:rPr>
-              <w:t>นี้อธิบาย</w:t>
+              <w:t>ยูสเคสนี้อธิบาย</w:t>
             </w:r>
             <w:r>
               <w:rPr>
@@ -16472,21 +16237,7 @@
         <w:rPr>
           <w:cs/>
         </w:rPr>
-        <w:t xml:space="preserve"> คำอธิบาย</w:t>
-      </w:r>
-      <w:proofErr w:type="spellStart"/>
-      <w:r>
-        <w:rPr>
-          <w:cs/>
-        </w:rPr>
-        <w:t>ยูสเคส</w:t>
-      </w:r>
-      <w:proofErr w:type="spellEnd"/>
-      <w:r>
-        <w:rPr>
-          <w:cs/>
-        </w:rPr>
-        <w:t>จัดการชั้นเรียน</w:t>
+        <w:t xml:space="preserve"> คำอธิบายยูสเคสจัดการชั้นเรียน</w:t>
       </w:r>
       <w:bookmarkEnd w:id="27"/>
     </w:p>
@@ -16518,28 +16269,14 @@
           <w:cs/>
         </w:rPr>
         <w:lastRenderedPageBreak/>
-        <w:t>คำอธิบาย</w:t>
-      </w:r>
-      <w:proofErr w:type="spellStart"/>
-      <w:r>
-        <w:rPr>
-          <w:rFonts w:hint="cs"/>
-          <w:cs/>
-        </w:rPr>
-        <w:t>ยูสเค</w:t>
-      </w:r>
-      <w:proofErr w:type="spellEnd"/>
-      <w:r>
-        <w:rPr>
-          <w:rFonts w:hint="cs"/>
-          <w:cs/>
-        </w:rPr>
-        <w:t>สบันทึกการเข้าชั้นเรียน</w:t>
+        <w:t>คำอธิบายยูสเคสบันทึกการเข้าชั้นเรียน</w:t>
       </w:r>
       <w:r>
         <w:t xml:space="preserve"> (UCSR-03-004)</w:t>
       </w:r>
+      <w:bookmarkStart w:id="29" w:name="_GoBack"/>
       <w:bookmarkEnd w:id="28"/>
+      <w:bookmarkEnd w:id="29"/>
     </w:p>
     <w:p>
       <w:pPr>
@@ -16610,29 +16347,7 @@
                 <w:cs/>
                 <w:lang w:val="en-GB"/>
               </w:rPr>
-              <w:t>ชื่อ</w:t>
-            </w:r>
-            <w:proofErr w:type="spellStart"/>
-            <w:r>
-              <w:rPr>
-                <w:b/>
-                <w:bCs/>
-                <w:color w:val="000000"/>
-                <w:cs/>
-                <w:lang w:val="en-GB"/>
-              </w:rPr>
-              <w:t>ยูสเคส</w:t>
-            </w:r>
-            <w:proofErr w:type="spellEnd"/>
-            <w:r>
-              <w:rPr>
-                <w:b/>
-                <w:bCs/>
-                <w:color w:val="000000"/>
-                <w:cs/>
-                <w:lang w:val="en-GB"/>
-              </w:rPr>
-              <w:t xml:space="preserve"> </w:t>
+              <w:t xml:space="preserve">ชื่อยูสเคส </w:t>
             </w:r>
             <w:r>
               <w:rPr>
@@ -16702,20 +16417,8 @@
                 <w:cs/>
                 <w:lang w:val="en-GB"/>
               </w:rPr>
-              <w:t>ประเภท</w:t>
-            </w:r>
-            <w:proofErr w:type="spellStart"/>
-            <w:r>
-              <w:rPr>
-                <w:b/>
-                <w:bCs/>
-                <w:color w:val="000000"/>
-                <w:cs/>
-                <w:lang w:val="en-GB"/>
-              </w:rPr>
-              <w:t>ยูสเคส</w:t>
-            </w:r>
-            <w:proofErr w:type="spellEnd"/>
+              <w:t>ประเภทยูสเคส</w:t>
+            </w:r>
           </w:p>
           <w:p>
             <w:pPr>
@@ -16821,19 +16524,8 @@
                 <w:color w:val="000000"/>
                 <w:cs/>
               </w:rPr>
-              <w:t>หมายเลข</w:t>
-            </w:r>
-            <w:proofErr w:type="spellStart"/>
-            <w:r>
-              <w:rPr>
-                <w:b/>
-                <w:bCs/>
-                <w:color w:val="000000"/>
-                <w:cs/>
-              </w:rPr>
-              <w:t>ยูสเคส</w:t>
-            </w:r>
-            <w:proofErr w:type="spellEnd"/>
+              <w:t>หมายเลขยูสเคส</w:t>
+            </w:r>
             <w:r>
               <w:rPr>
                 <w:b/>
@@ -17050,7 +16742,6 @@
                 <w:cs/>
               </w:rPr>
             </w:pPr>
-            <w:proofErr w:type="spellStart"/>
             <w:r>
               <w:rPr>
                 <w:rFonts w:hint="cs"/>
@@ -17058,17 +16749,7 @@
                 <w:cs/>
                 <w:lang w:val="en-GB"/>
               </w:rPr>
-              <w:t>ปฤษฎี</w:t>
-            </w:r>
-            <w:proofErr w:type="spellEnd"/>
-            <w:r>
-              <w:rPr>
-                <w:rFonts w:hint="cs"/>
-                <w:color w:val="000000"/>
-                <w:cs/>
-                <w:lang w:val="en-GB"/>
-              </w:rPr>
-              <w:t xml:space="preserve"> ท่าดีสม</w:t>
+              <w:t>ปฤษฎี ท่าดีสม</w:t>
             </w:r>
           </w:p>
         </w:tc>
@@ -17319,7 +17000,6 @@
                 <w:cs/>
               </w:rPr>
             </w:pPr>
-            <w:proofErr w:type="spellStart"/>
             <w:r>
               <w:rPr>
                 <w:rFonts w:hint="cs"/>
@@ -17327,17 +17007,7 @@
                 <w:cs/>
                 <w:lang w:val="en-GB"/>
               </w:rPr>
-              <w:t>ยูสเคส</w:t>
-            </w:r>
-            <w:proofErr w:type="spellEnd"/>
-            <w:r>
-              <w:rPr>
-                <w:rFonts w:hint="cs"/>
-                <w:color w:val="000000"/>
-                <w:cs/>
-                <w:lang w:val="en-GB"/>
-              </w:rPr>
-              <w:t>นี้อธิบาย</w:t>
+              <w:t>ยูสเคสนี้อธิบาย</w:t>
             </w:r>
             <w:r>
               <w:rPr>
@@ -17785,7 +17455,7 @@
           <w:cs/>
         </w:rPr>
       </w:pPr>
-      <w:bookmarkStart w:id="29" w:name="_Toc432665937"/>
+      <w:bookmarkStart w:id="30" w:name="_Toc432665937"/>
       <w:r>
         <w:rPr>
           <w:cs/>
@@ -17830,25 +17500,9 @@
           <w:rFonts w:hint="cs"/>
           <w:cs/>
         </w:rPr>
-        <w:t>คำอธิบาย</w:t>
-      </w:r>
-      <w:proofErr w:type="spellStart"/>
-      <w:r>
-        <w:rPr>
-          <w:rFonts w:hint="cs"/>
-          <w:cs/>
-        </w:rPr>
-        <w:t>ยูสเค</w:t>
-      </w:r>
-      <w:proofErr w:type="spellEnd"/>
-      <w:r>
-        <w:rPr>
-          <w:rFonts w:hint="cs"/>
-          <w:cs/>
-        </w:rPr>
-        <w:t>สบันการเข้าชั้นเรียน</w:t>
-      </w:r>
-      <w:bookmarkEnd w:id="29"/>
+        <w:t>คำอธิบายยูสเคสบันการเข้าชั้นเรียน</w:t>
+      </w:r>
+      <w:bookmarkEnd w:id="30"/>
     </w:p>
     <w:p>
       <w:pPr>
@@ -17874,7 +17528,7 @@
           <w:cs/>
         </w:rPr>
       </w:pPr>
-      <w:bookmarkStart w:id="30" w:name="_Toc433234469"/>
+      <w:bookmarkStart w:id="31" w:name="_Toc433234469"/>
       <w:r>
         <w:rPr>
           <w:rFonts w:hint="cs"/>
@@ -17883,13 +17537,13 @@
         <w:lastRenderedPageBreak/>
         <w:t>แผนภาพกิจกรรม</w:t>
       </w:r>
-      <w:bookmarkEnd w:id="30"/>
+      <w:bookmarkEnd w:id="31"/>
     </w:p>
     <w:p>
       <w:pPr>
         <w:pStyle w:val="3"/>
       </w:pPr>
-      <w:bookmarkStart w:id="31" w:name="_Toc433234470"/>
+      <w:bookmarkStart w:id="32" w:name="_Toc433234470"/>
       <w:r>
         <w:t>SYS-0</w:t>
       </w:r>
@@ -17910,7 +17564,7 @@
         </w:rPr>
         <w:t>ระบบ</w:t>
       </w:r>
-      <w:bookmarkEnd w:id="31"/>
+      <w:bookmarkEnd w:id="32"/>
     </w:p>
     <w:p>
       <w:pPr>
@@ -18023,7 +17677,7 @@
       <w:pPr>
         <w:pStyle w:val="a6"/>
       </w:pPr>
-      <w:bookmarkStart w:id="32" w:name="_Toc432665874"/>
+      <w:bookmarkStart w:id="33" w:name="_Toc432665874"/>
       <w:r>
         <w:rPr>
           <w:cs/>
@@ -18098,7 +17752,7 @@
         </w:rPr>
         <w:t>ผู้เข้าใช้ระบบ</w:t>
       </w:r>
-      <w:bookmarkEnd w:id="32"/>
+      <w:bookmarkEnd w:id="33"/>
     </w:p>
     <w:p>
       <w:pPr>
@@ -18287,7 +17941,7 @@
       <w:pPr>
         <w:pStyle w:val="3"/>
       </w:pPr>
-      <w:bookmarkStart w:id="33" w:name="_Toc433234471"/>
+      <w:bookmarkStart w:id="34" w:name="_Toc433234471"/>
       <w:r>
         <w:lastRenderedPageBreak/>
         <w:t>SYS-02</w:t>
@@ -18316,7 +17970,7 @@
         </w:rPr>
         <w:t>ารสมาชิก</w:t>
       </w:r>
-      <w:bookmarkEnd w:id="33"/>
+      <w:bookmarkEnd w:id="34"/>
     </w:p>
     <w:p>
       <w:pPr>
@@ -18336,7 +17990,6 @@
         </w:rPr>
         <w:t xml:space="preserve"> </w:t>
       </w:r>
-      <w:proofErr w:type="spellStart"/>
       <w:r>
         <w:rPr>
           <w:rFonts w:hint="cs"/>
@@ -18349,31 +18002,7 @@
           <w:rFonts w:hint="cs"/>
           <w:cs/>
         </w:rPr>
-        <w:t>เปิล</w:t>
-      </w:r>
-      <w:proofErr w:type="spellEnd"/>
-      <w:r>
-        <w:rPr>
-          <w:rFonts w:hint="cs"/>
-          <w:cs/>
-        </w:rPr>
-        <w:t xml:space="preserve"> บี ฟิต</w:t>
-      </w:r>
-      <w:proofErr w:type="spellStart"/>
-      <w:r>
-        <w:rPr>
-          <w:rFonts w:hint="cs"/>
-          <w:cs/>
-        </w:rPr>
-        <w:t>เนสเซ็นเตอร์</w:t>
-      </w:r>
-      <w:proofErr w:type="spellEnd"/>
-      <w:r>
-        <w:rPr>
-          <w:rFonts w:hint="cs"/>
-          <w:cs/>
-        </w:rPr>
-        <w:t xml:space="preserve"> ทางทีมพ</w:t>
+        <w:t>เปิล บี ฟิตเนสเซ็นเตอร์ ทางทีมพ</w:t>
       </w:r>
       <w:r>
         <w:rPr>
@@ -18459,7 +18088,7 @@
       <w:pPr>
         <w:pStyle w:val="a6"/>
       </w:pPr>
-      <w:bookmarkStart w:id="34" w:name="_Toc432665875"/>
+      <w:bookmarkStart w:id="35" w:name="_Toc432665875"/>
       <w:r>
         <w:rPr>
           <w:cs/>
@@ -18518,7 +18147,7 @@
         </w:rPr>
         <w:t>จัดการสมาชิก</w:t>
       </w:r>
-      <w:bookmarkEnd w:id="34"/>
+      <w:bookmarkEnd w:id="35"/>
     </w:p>
     <w:p>
       <w:pPr>
@@ -18663,7 +18292,7 @@
       <w:pPr>
         <w:pStyle w:val="3"/>
       </w:pPr>
-      <w:bookmarkStart w:id="35" w:name="_Toc433234472"/>
+      <w:bookmarkStart w:id="36" w:name="_Toc433234472"/>
       <w:r>
         <w:lastRenderedPageBreak/>
         <w:t>SYS-03</w:t>
@@ -18685,7 +18314,7 @@
         </w:rPr>
         <w:t>ชั้นเรียน</w:t>
       </w:r>
-      <w:bookmarkEnd w:id="35"/>
+      <w:bookmarkEnd w:id="36"/>
     </w:p>
     <w:p>
       <w:pPr>
@@ -18798,7 +18427,7 @@
           <w:noProof/>
         </w:rPr>
       </w:pPr>
-      <w:bookmarkStart w:id="36" w:name="_Toc432665876"/>
+      <w:bookmarkStart w:id="37" w:name="_Toc432665876"/>
       <w:r>
         <w:rPr>
           <w:cs/>
@@ -18857,7 +18486,7 @@
         </w:rPr>
         <w:t>จัดการชั้นเรียน</w:t>
       </w:r>
-      <w:bookmarkEnd w:id="36"/>
+      <w:bookmarkEnd w:id="37"/>
     </w:p>
     <w:p>
       <w:pPr>
@@ -19053,37 +18682,12 @@
         </w:rPr>
         <w:t>ระบบนี้มากขึ้นจึงได้จัดทำเป็นคำอธิบาย</w:t>
       </w:r>
-      <w:proofErr w:type="spellStart"/>
       <w:r>
         <w:rPr>
           <w:color w:val="000000"/>
           <w:cs/>
         </w:rPr>
-        <w:t>ยูสเคส</w:t>
-      </w:r>
-      <w:proofErr w:type="spellEnd"/>
-      <w:r>
-        <w:rPr>
-          <w:color w:val="000000"/>
-          <w:cs/>
-        </w:rPr>
-        <w:t xml:space="preserve"> โดยอ้างอิงแผนภาพ</w:t>
-      </w:r>
-      <w:proofErr w:type="spellStart"/>
-      <w:r>
-        <w:rPr>
-          <w:color w:val="000000"/>
-          <w:cs/>
-        </w:rPr>
-        <w:t>ยูสเค</w:t>
-      </w:r>
-      <w:proofErr w:type="spellEnd"/>
-      <w:r>
-        <w:rPr>
-          <w:color w:val="000000"/>
-          <w:cs/>
-        </w:rPr>
-        <w:t>ส</w:t>
+        <w:t>ยูสเคส โดยอ้างอิงแผนภาพยูสเคส</w:t>
       </w:r>
       <w:r>
         <w:rPr>
@@ -19105,25 +18709,7 @@
           <w:cs/>
           <w:lang w:val="en-GB"/>
         </w:rPr>
-        <w:t>แผนภาพ</w:t>
-      </w:r>
-      <w:proofErr w:type="spellStart"/>
-      <w:r>
-        <w:rPr>
-          <w:color w:val="000000"/>
-          <w:cs/>
-          <w:lang w:val="en-GB"/>
-        </w:rPr>
-        <w:t>ยูสเคสระบบงาน</w:t>
-      </w:r>
-      <w:proofErr w:type="spellEnd"/>
-      <w:r>
-        <w:rPr>
-          <w:color w:val="000000"/>
-          <w:cs/>
-          <w:lang w:val="en-GB"/>
-        </w:rPr>
-        <w:t>ใหม่</w:t>
+        <w:t>แผนภาพยูสเคสระบบงานใหม่</w:t>
       </w:r>
     </w:p>
     <w:p>
@@ -19134,7 +18720,7 @@
           <w:lang w:val="en-GB"/>
         </w:rPr>
       </w:pPr>
-      <w:bookmarkStart w:id="37" w:name="_Toc433234473"/>
+      <w:bookmarkStart w:id="38" w:name="_Toc433234473"/>
       <w:r>
         <w:t>SYS-04</w:t>
       </w:r>
@@ -19162,7 +18748,7 @@
         </w:rPr>
         <w:t>ลัง</w:t>
       </w:r>
-      <w:bookmarkEnd w:id="37"/>
+      <w:bookmarkEnd w:id="38"/>
     </w:p>
     <w:p>
       <w:pPr>
@@ -19406,7 +18992,7 @@
                       <w:cs/>
                     </w:rPr>
                   </w:pPr>
-                  <w:bookmarkStart w:id="38" w:name="_Toc432665877"/>
+                  <w:bookmarkStart w:id="39" w:name="_Toc432665877"/>
                   <w:r>
                     <w:rPr>
                       <w:cs/>
@@ -19464,7 +19050,7 @@
                     </w:rPr>
                     <w:t>ในมุมมองของพนักงานฝ่ายบัญชี</w:t>
                   </w:r>
-                  <w:bookmarkEnd w:id="38"/>
+                  <w:bookmarkEnd w:id="39"/>
                 </w:p>
               </w:txbxContent>
             </v:textbox>
@@ -19595,7 +19181,7 @@
           <w:cs/>
         </w:rPr>
       </w:pPr>
-      <w:bookmarkStart w:id="39" w:name="_Toc432665878"/>
+      <w:bookmarkStart w:id="40" w:name="_Toc432665878"/>
       <w:r>
         <w:rPr>
           <w:cs/>
@@ -19639,13 +19225,13 @@
         </w:rPr>
         <w:t xml:space="preserve"> แผนภาพกิจกรรมระบบจัดการสินค้าคงคลังในมุมมองพนักงานบริการลูกค้า</w:t>
       </w:r>
-      <w:bookmarkEnd w:id="39"/>
+      <w:bookmarkEnd w:id="40"/>
     </w:p>
     <w:p>
       <w:pPr>
         <w:pStyle w:val="3"/>
       </w:pPr>
-      <w:bookmarkStart w:id="40" w:name="_Toc433234474"/>
+      <w:bookmarkStart w:id="41" w:name="_Toc433234474"/>
       <w:r>
         <w:lastRenderedPageBreak/>
         <w:t>SYS-05</w:t>
@@ -19660,7 +19246,7 @@
         </w:rPr>
         <w:t>ออกรายงาน</w:t>
       </w:r>
-      <w:bookmarkEnd w:id="40"/>
+      <w:bookmarkEnd w:id="41"/>
     </w:p>
     <w:p>
       <w:pPr>
@@ -19791,7 +19377,7 @@
           <w:cs/>
         </w:rPr>
       </w:pPr>
-      <w:bookmarkStart w:id="41" w:name="_Toc432665879"/>
+      <w:bookmarkStart w:id="42" w:name="_Toc432665879"/>
       <w:r>
         <w:rPr>
           <w:cs/>
@@ -19852,7 +19438,7 @@
         </w:rPr>
         <w:t>แผนภาพกิจกรรมระบบออกรายงาน</w:t>
       </w:r>
-      <w:bookmarkEnd w:id="41"/>
+      <w:bookmarkEnd w:id="42"/>
     </w:p>
     <w:p>
       <w:pPr>
@@ -19942,7 +19528,7 @@
       <w:pPr>
         <w:pStyle w:val="3"/>
       </w:pPr>
-      <w:bookmarkStart w:id="42" w:name="_Toc433234475"/>
+      <w:bookmarkStart w:id="43" w:name="_Toc433234475"/>
       <w:r>
         <w:lastRenderedPageBreak/>
         <w:t>SYS-06</w:t>
@@ -19957,7 +19543,7 @@
         </w:rPr>
         <w:t>ประเมินเป้าหมายยอดขาย</w:t>
       </w:r>
-      <w:bookmarkEnd w:id="42"/>
+      <w:bookmarkEnd w:id="43"/>
     </w:p>
     <w:p>
       <w:pPr>
@@ -20088,7 +19674,7 @@
           <w:cs/>
         </w:rPr>
       </w:pPr>
-      <w:bookmarkStart w:id="43" w:name="_Toc432665880"/>
+      <w:bookmarkStart w:id="44" w:name="_Toc432665880"/>
       <w:r>
         <w:rPr>
           <w:cs/>
@@ -20135,7 +19721,7 @@
         </w:rPr>
         <w:t>แผนภาพกิจกรรมระบบประเมินยอดขาย</w:t>
       </w:r>
-      <w:bookmarkEnd w:id="43"/>
+      <w:bookmarkEnd w:id="44"/>
     </w:p>
     <w:p>
       <w:pPr>
@@ -20272,7 +19858,7 @@
           <w:bCs/>
         </w:rPr>
       </w:pPr>
-      <w:bookmarkStart w:id="44" w:name="_Toc433234476"/>
+      <w:bookmarkStart w:id="45" w:name="_Toc433234476"/>
       <w:r>
         <w:rPr>
           <w:rFonts w:hint="cs"/>
@@ -20299,7 +19885,7 @@
         </w:rPr>
         <w:t>CRC Cards)</w:t>
       </w:r>
-      <w:bookmarkEnd w:id="44"/>
+      <w:bookmarkEnd w:id="45"/>
       <w:r>
         <w:rPr>
           <w:rStyle w:val="af1"/>
@@ -20333,7 +19919,7 @@
       <w:pPr>
         <w:pStyle w:val="3"/>
       </w:pPr>
-      <w:bookmarkStart w:id="45" w:name="_Toc433234477"/>
+      <w:bookmarkStart w:id="46" w:name="_Toc433234477"/>
       <w:r>
         <w:t>SYS-0</w:t>
       </w:r>
@@ -20354,7 +19940,7 @@
         </w:rPr>
         <w:t>ระบบ</w:t>
       </w:r>
-      <w:bookmarkEnd w:id="45"/>
+      <w:bookmarkEnd w:id="46"/>
     </w:p>
     <w:p>
       <w:r>
@@ -20616,7 +20202,6 @@
                       <w:bCs/>
                     </w:rPr>
                   </w:pPr>
-                  <w:proofErr w:type="spellStart"/>
                   <w:r>
                     <w:rPr>
                       <w:rFonts w:hint="cs"/>
@@ -20624,17 +20209,7 @@
                       <w:bCs/>
                       <w:cs/>
                     </w:rPr>
-                    <w:t>ยูสเคส</w:t>
-                  </w:r>
-                  <w:proofErr w:type="spellEnd"/>
-                  <w:r>
-                    <w:rPr>
-                      <w:rFonts w:hint="cs"/>
-                      <w:b/>
-                      <w:bCs/>
-                      <w:cs/>
-                    </w:rPr>
-                    <w:t>ที่เกี่ยวเนื่องกัน</w:t>
+                    <w:t>ยูสเคสที่เกี่ยวเนื่องกัน</w:t>
                   </w:r>
                   <w:r>
                     <w:rPr>
@@ -21110,7 +20685,7 @@
           <w:cs/>
         </w:rPr>
       </w:pPr>
-      <w:bookmarkStart w:id="46" w:name="_Toc432665938"/>
+      <w:bookmarkStart w:id="47" w:name="_Toc432665938"/>
       <w:r>
         <w:rPr>
           <w:cs/>
@@ -21204,13 +20779,13 @@
         </w:rPr>
         <w:t>ของระบบตรวจสอบสิทธิ์ผู้เข้าใช้ระบบ</w:t>
       </w:r>
-      <w:bookmarkEnd w:id="46"/>
+      <w:bookmarkEnd w:id="47"/>
     </w:p>
     <w:p>
       <w:pPr>
         <w:pStyle w:val="3"/>
       </w:pPr>
-      <w:bookmarkStart w:id="47" w:name="_Toc433234478"/>
+      <w:bookmarkStart w:id="48" w:name="_Toc433234478"/>
       <w:r>
         <w:lastRenderedPageBreak/>
         <w:t xml:space="preserve">SYS-02: </w:t>
@@ -21222,7 +20797,7 @@
         </w:rPr>
         <w:t>จัดการสมาชิก</w:t>
       </w:r>
-      <w:bookmarkEnd w:id="47"/>
+      <w:bookmarkEnd w:id="48"/>
     </w:p>
     <w:p>
       <w:r>
@@ -21435,7 +21010,6 @@
                   <w:tcW w:w="2930" w:type="dxa"/>
                 </w:tcPr>
                 <w:p>
-                  <w:proofErr w:type="spellStart"/>
                   <w:r>
                     <w:rPr>
                       <w:rFonts w:hint="cs"/>
@@ -21443,17 +21017,7 @@
                       <w:bCs/>
                       <w:cs/>
                     </w:rPr>
-                    <w:t>ยูสเคส</w:t>
-                  </w:r>
-                  <w:proofErr w:type="spellEnd"/>
-                  <w:r>
-                    <w:rPr>
-                      <w:rFonts w:hint="cs"/>
-                      <w:b/>
-                      <w:bCs/>
-                      <w:cs/>
-                    </w:rPr>
-                    <w:t>ที่เกี่ยวเนื่องกัน</w:t>
+                    <w:t>ยูสเคสที่เกี่ยวเนื่องกัน</w:t>
                   </w:r>
                   <w:r>
                     <w:rPr>
@@ -21514,11 +21078,9 @@
                   <w:r>
                     <w:t xml:space="preserve"> (</w:t>
                   </w:r>
-                  <w:proofErr w:type="spellStart"/>
                   <w:r>
                     <w:t>NewMember</w:t>
                   </w:r>
-                  <w:proofErr w:type="spellEnd"/>
                   <w:r>
                     <w:t>)</w:t>
                   </w:r>
@@ -21535,11 +21097,9 @@
                   <w:r>
                     <w:t>(</w:t>
                   </w:r>
-                  <w:proofErr w:type="spellStart"/>
                   <w:r>
                     <w:t>MaintainMember</w:t>
                   </w:r>
-                  <w:proofErr w:type="spellEnd"/>
                   <w:r>
                     <w:t>)</w:t>
                   </w:r>
@@ -21553,15 +21113,7 @@
                     <w:t xml:space="preserve">ค้นหาข้อมูลสมาชิก </w:t>
                   </w:r>
                   <w:r>
-                    <w:t>(</w:t>
-                  </w:r>
-                  <w:proofErr w:type="spellStart"/>
-                  <w:r>
-                    <w:t>SearchMemberDetail</w:t>
-                  </w:r>
-                  <w:proofErr w:type="spellEnd"/>
-                  <w:r>
-                    <w:t>)</w:t>
+                    <w:t>(SearchMemberDetail)</w:t>
                   </w:r>
                 </w:p>
               </w:tc>
@@ -21687,63 +21239,33 @@
                   </w:r>
                 </w:p>
                 <w:p>
-                  <w:proofErr w:type="spellStart"/>
-                  <w:r>
-                    <w:t>EffectiveStartDate</w:t>
-                  </w:r>
-                  <w:proofErr w:type="spellEnd"/>
-                  <w:r>
-                    <w:t xml:space="preserve"> (Date)</w:t>
+                  <w:r>
+                    <w:t>EffectiveStartDate (Date)</w:t>
                   </w:r>
                 </w:p>
                 <w:p>
-                  <w:proofErr w:type="spellStart"/>
-                  <w:r>
-                    <w:t>EffectiveEndDate</w:t>
-                  </w:r>
-                  <w:proofErr w:type="spellEnd"/>
-                  <w:r>
-                    <w:t xml:space="preserve"> (Date)</w:t>
+                  <w:r>
+                    <w:t>EffectiveEndDate (Date)</w:t>
                   </w:r>
                 </w:p>
                 <w:p>
-                  <w:proofErr w:type="spellStart"/>
-                  <w:r>
-                    <w:t>PTHour</w:t>
-                  </w:r>
-                  <w:proofErr w:type="spellEnd"/>
-                  <w:r>
-                    <w:t xml:space="preserve"> (Integer)</w:t>
+                  <w:r>
+                    <w:t>PTHour (Integer)</w:t>
                   </w:r>
                 </w:p>
                 <w:p>
-                  <w:proofErr w:type="spellStart"/>
-                  <w:r>
-                    <w:t>PTEffectiveStartDate</w:t>
-                  </w:r>
-                  <w:proofErr w:type="spellEnd"/>
-                  <w:r>
-                    <w:t xml:space="preserve"> (Date)</w:t>
+                  <w:r>
+                    <w:t>PTEffectiveStartDate (Date)</w:t>
                   </w:r>
                 </w:p>
                 <w:p>
-                  <w:proofErr w:type="spellStart"/>
-                  <w:r>
-                    <w:t>PTEffectiveEndDate</w:t>
-                  </w:r>
-                  <w:proofErr w:type="spellEnd"/>
-                  <w:r>
-                    <w:t xml:space="preserve"> (Date)</w:t>
+                  <w:r>
+                    <w:t>PTEffectiveEndDate (Date)</w:t>
                   </w:r>
                 </w:p>
                 <w:p>
-                  <w:proofErr w:type="spellStart"/>
-                  <w:r>
-                    <w:t>CreateBy</w:t>
-                  </w:r>
-                  <w:proofErr w:type="spellEnd"/>
-                  <w:r>
-                    <w:t xml:space="preserve"> (String)</w:t>
+                  <w:r>
+                    <w:t>CreateBy (String)</w:t>
                   </w:r>
                 </w:p>
                 <w:p/>
@@ -21864,15 +21386,7 @@
                     <w:t>โปรแกรมการฝึกส่วนบุคคล</w:t>
                   </w:r>
                   <w:r>
-                    <w:t xml:space="preserve"> (</w:t>
-                  </w:r>
-                  <w:proofErr w:type="spellStart"/>
-                  <w:r>
-                    <w:t>PersonalTrainingProgram</w:t>
-                  </w:r>
-                  <w:proofErr w:type="spellEnd"/>
-                  <w:r>
-                    <w:t>)</w:t>
+                    <w:t xml:space="preserve"> (PersonalTrainingProgram)</w:t>
                   </w:r>
                 </w:p>
                 <w:p>
@@ -21901,7 +21415,7 @@
           <w:cs/>
         </w:rPr>
       </w:pPr>
-      <w:bookmarkStart w:id="48" w:name="_Toc432665939"/>
+      <w:bookmarkStart w:id="49" w:name="_Toc432665939"/>
       <w:r>
         <w:rPr>
           <w:cs/>
@@ -21948,7 +21462,7 @@
         </w:rPr>
         <w:t>สมาชิก ของระบบจัดการสมาชิก</w:t>
       </w:r>
-      <w:bookmarkEnd w:id="48"/>
+      <w:bookmarkEnd w:id="49"/>
     </w:p>
     <w:p>
       <w:r>
@@ -21959,7 +21473,7 @@
       <w:pPr>
         <w:pStyle w:val="3"/>
       </w:pPr>
-      <w:bookmarkStart w:id="49" w:name="_Toc433234479"/>
+      <w:bookmarkStart w:id="50" w:name="_Toc433234479"/>
       <w:r>
         <w:lastRenderedPageBreak/>
         <w:t xml:space="preserve">SYS-03: </w:t>
@@ -21971,7 +21485,7 @@
         </w:rPr>
         <w:t>จัดการชั้นเรียน</w:t>
       </w:r>
-      <w:bookmarkEnd w:id="49"/>
+      <w:bookmarkEnd w:id="50"/>
     </w:p>
     <w:p>
       <w:pPr>
@@ -22234,7 +21748,6 @@
                   <w:tcW w:w="2930" w:type="dxa"/>
                 </w:tcPr>
                 <w:p>
-                  <w:proofErr w:type="spellStart"/>
                   <w:r>
                     <w:rPr>
                       <w:rFonts w:hint="cs"/>
@@ -22242,17 +21755,7 @@
                       <w:bCs/>
                       <w:cs/>
                     </w:rPr>
-                    <w:t>ยูสเคส</w:t>
-                  </w:r>
-                  <w:proofErr w:type="spellEnd"/>
-                  <w:r>
-                    <w:rPr>
-                      <w:rFonts w:hint="cs"/>
-                      <w:b/>
-                      <w:bCs/>
-                      <w:cs/>
-                    </w:rPr>
-                    <w:t>ที่เกี่ยวเนื่องกัน</w:t>
+                    <w:t>ยูสเคสที่เกี่ยวเนื่องกัน</w:t>
                   </w:r>
                   <w:r>
                     <w:rPr>
@@ -22307,15 +21810,7 @@
                     <w:t>จัดตารางสอน</w:t>
                   </w:r>
                   <w:r>
-                    <w:t xml:space="preserve"> (</w:t>
-                  </w:r>
-                  <w:proofErr w:type="spellStart"/>
-                  <w:r>
-                    <w:t>PlanSchedule</w:t>
-                  </w:r>
-                  <w:proofErr w:type="spellEnd"/>
-                  <w:r>
-                    <w:t>)</w:t>
+                    <w:t xml:space="preserve"> (PlanSchedule)</w:t>
                   </w:r>
                 </w:p>
                 <w:p>
@@ -22328,11 +21823,9 @@
                   <w:r>
                     <w:t>(</w:t>
                   </w:r>
-                  <w:proofErr w:type="spellStart"/>
                   <w:r>
                     <w:t>SearchProgramDetail</w:t>
                   </w:r>
-                  <w:proofErr w:type="spellEnd"/>
                   <w:r>
                     <w:t>)</w:t>
                   </w:r>
@@ -22471,13 +21964,8 @@
                     <w:t>ชื่อโปรแกรม</w:t>
                   </w:r>
                   <w:r>
-                    <w:t xml:space="preserve"> </w:t>
-                  </w:r>
-                  <w:proofErr w:type="spellStart"/>
-                  <w:r>
-                    <w:t>ProgramName</w:t>
-                  </w:r>
-                  <w:proofErr w:type="spellEnd"/>
+                    <w:t xml:space="preserve"> ProgramName</w:t>
+                  </w:r>
                   <w:r>
                     <w:t xml:space="preserve"> (String)</w:t>
                   </w:r>
@@ -22505,13 +21993,8 @@
                     </w:rPr>
                     <w:t xml:space="preserve">วันเริ่มการเรียนการสอน </w:t>
                   </w:r>
-                  <w:proofErr w:type="spellStart"/>
-                  <w:r>
-                    <w:t>StartDate</w:t>
-                  </w:r>
-                  <w:proofErr w:type="spellEnd"/>
-                  <w:r>
-                    <w:t xml:space="preserve"> (Date</w:t>
+                  <w:r>
+                    <w:t>StartDate (Date</w:t>
                   </w:r>
                   <w:r>
                     <w:t>)</w:t>
@@ -22526,15 +22009,7 @@
                     <w:t>วันสิ้นสุดการเรียนการสอน</w:t>
                   </w:r>
                   <w:r>
-                    <w:t xml:space="preserve"> </w:t>
-                  </w:r>
-                  <w:proofErr w:type="spellStart"/>
-                  <w:r>
-                    <w:t>EndDate</w:t>
-                  </w:r>
-                  <w:proofErr w:type="spellEnd"/>
-                  <w:r>
-                    <w:t xml:space="preserve"> (Date)</w:t>
+                    <w:t xml:space="preserve"> EndDate (Date)</w:t>
                   </w:r>
                 </w:p>
                 <w:p>
@@ -22545,13 +22020,8 @@
                     </w:rPr>
                     <w:t xml:space="preserve">เวลาเริ่มการเรียนการสอน </w:t>
                   </w:r>
-                  <w:proofErr w:type="spellStart"/>
-                  <w:r>
-                    <w:t>StartTime</w:t>
-                  </w:r>
-                  <w:proofErr w:type="spellEnd"/>
-                  <w:r>
-                    <w:t xml:space="preserve"> (Time</w:t>
+                  <w:r>
+                    <w:t>StartTime (Time</w:t>
                   </w:r>
                   <w:r>
                     <w:t>)</w:t>
@@ -22565,13 +22035,8 @@
                     </w:rPr>
                     <w:t xml:space="preserve">เวลาสิ้นสุดการเรียนการสอน </w:t>
                   </w:r>
-                  <w:proofErr w:type="spellStart"/>
-                  <w:r>
-                    <w:t>EndTime</w:t>
-                  </w:r>
-                  <w:proofErr w:type="spellEnd"/>
-                  <w:r>
-                    <w:t xml:space="preserve"> (Time)</w:t>
+                  <w:r>
+                    <w:t>EndTime (Time)</w:t>
                   </w:r>
                 </w:p>
                 <w:p>
@@ -22728,7 +22193,7 @@
       <w:pPr>
         <w:pStyle w:val="a6"/>
       </w:pPr>
-      <w:bookmarkStart w:id="50" w:name="_Toc432665940"/>
+      <w:bookmarkStart w:id="51" w:name="_Toc432665940"/>
       <w:r>
         <w:rPr>
           <w:cs/>
@@ -22782,7 +22247,7 @@
         </w:rPr>
         <w:t>โปรแกรมเรียน ของระบบจัดการห้องเรียน</w:t>
       </w:r>
-      <w:bookmarkEnd w:id="50"/>
+      <w:bookmarkEnd w:id="51"/>
     </w:p>
     <w:p/>
     <w:p>
@@ -22883,18 +22348,10 @@
                     <w:t>แบบส่วนตัว</w:t>
                   </w:r>
                   <w:r>
-                    <w:t xml:space="preserve"> (</w:t>
-                  </w:r>
-                  <w:proofErr w:type="spellStart"/>
-                  <w:r>
-                    <w:t>PersonalTraining</w:t>
-                  </w:r>
-                  <w:r>
-                    <w:t>Program</w:t>
-                  </w:r>
-                  <w:proofErr w:type="spellEnd"/>
-                  <w:r>
-                    <w:t>)</w:t>
+                    <w:t xml:space="preserve"> (PersonalTraining</w:t>
+                  </w:r>
+                  <w:r>
+                    <w:t>Program)</w:t>
                   </w:r>
                 </w:p>
               </w:tc>
@@ -23021,7 +22478,6 @@
                       <w:bCs/>
                     </w:rPr>
                   </w:pPr>
-                  <w:proofErr w:type="spellStart"/>
                   <w:r>
                     <w:rPr>
                       <w:rFonts w:hint="cs"/>
@@ -23029,17 +22485,7 @@
                       <w:bCs/>
                       <w:cs/>
                     </w:rPr>
-                    <w:t>ยูสเคส</w:t>
-                  </w:r>
-                  <w:proofErr w:type="spellEnd"/>
-                  <w:r>
-                    <w:rPr>
-                      <w:rFonts w:hint="cs"/>
-                      <w:b/>
-                      <w:bCs/>
-                      <w:cs/>
-                    </w:rPr>
-                    <w:t>ที่เกี่ยวเนื่องกัน</w:t>
+                    <w:t>ยูสเคสที่เกี่ยวเนื่องกัน</w:t>
                   </w:r>
                   <w:r>
                     <w:rPr>
@@ -23263,32 +22709,18 @@
                   </w:r>
                 </w:p>
                 <w:p>
-                  <w:proofErr w:type="spellStart"/>
                   <w:r>
                     <w:rPr>
                       <w:rFonts w:hint="cs"/>
                       <w:cs/>
                     </w:rPr>
-                    <w:t>สถานะการ</w:t>
-                  </w:r>
-                  <w:proofErr w:type="spellEnd"/>
-                  <w:r>
-                    <w:rPr>
-                      <w:rFonts w:hint="cs"/>
-                      <w:cs/>
-                    </w:rPr>
-                    <w:t>เรียนการสอน</w:t>
+                    <w:t>สถานะการเรียนการสอน</w:t>
                   </w:r>
                   <w:r>
                     <w:t xml:space="preserve"> </w:t>
                   </w:r>
-                  <w:proofErr w:type="spellStart"/>
-                  <w:r>
-                    <w:t>CompletedStatus</w:t>
-                  </w:r>
-                  <w:proofErr w:type="spellEnd"/>
-                  <w:r>
-                    <w:t xml:space="preserve"> </w:t>
+                  <w:r>
+                    <w:t xml:space="preserve">CompletedStatus </w:t>
                   </w:r>
                   <w:r>
                     <w:t>(String)</w:t>
@@ -23452,7 +22884,7 @@
       <w:pPr>
         <w:pStyle w:val="a6"/>
       </w:pPr>
-      <w:bookmarkStart w:id="51" w:name="_Toc432665941"/>
+      <w:bookmarkStart w:id="52" w:name="_Toc432665941"/>
       <w:r>
         <w:rPr>
           <w:cs/>
@@ -23502,7 +22934,7 @@
         </w:rPr>
         <w:t>โปรแกรมเรียนแบบส่วนตัว ของระบบจัดการห้องเรียน</w:t>
       </w:r>
-      <w:bookmarkEnd w:id="51"/>
+      <w:bookmarkEnd w:id="52"/>
     </w:p>
     <w:p>
       <w:pPr>
@@ -23601,11 +23033,9 @@
                   <w:r>
                     <w:t xml:space="preserve"> (</w:t>
                   </w:r>
-                  <w:proofErr w:type="spellStart"/>
                   <w:r>
                     <w:t>GroupTrainingProgram</w:t>
                   </w:r>
-                  <w:proofErr w:type="spellEnd"/>
                   <w:r>
                     <w:t>)</w:t>
                   </w:r>
@@ -23747,7 +23177,6 @@
                       <w:bCs/>
                     </w:rPr>
                   </w:pPr>
-                  <w:proofErr w:type="spellStart"/>
                   <w:r>
                     <w:rPr>
                       <w:rFonts w:hint="cs"/>
@@ -23755,17 +23184,7 @@
                       <w:bCs/>
                       <w:cs/>
                     </w:rPr>
-                    <w:t>ยูสเคส</w:t>
-                  </w:r>
-                  <w:proofErr w:type="spellEnd"/>
-                  <w:r>
-                    <w:rPr>
-                      <w:rFonts w:hint="cs"/>
-                      <w:b/>
-                      <w:bCs/>
-                      <w:cs/>
-                    </w:rPr>
-                    <w:t>ที่เกี่ยวเนื่องกัน</w:t>
+                    <w:t>ยูสเคสที่เกี่ยวเนื่องกัน</w:t>
                   </w:r>
                   <w:r>
                     <w:rPr>
@@ -23913,11 +23332,9 @@
                     </w:rPr>
                     <w:t>(</w:t>
                   </w:r>
-                  <w:proofErr w:type="spellStart"/>
                   <w:r>
                     <w:t>GroupActivityRecord</w:t>
                   </w:r>
-                  <w:proofErr w:type="spellEnd"/>
                   <w:r>
                     <w:t>)</w:t>
                   </w:r>
@@ -24185,7 +23602,7 @@
       <w:pPr>
         <w:pStyle w:val="a6"/>
       </w:pPr>
-      <w:bookmarkStart w:id="52" w:name="_Toc432665942"/>
+      <w:bookmarkStart w:id="53" w:name="_Toc432665942"/>
       <w:r>
         <w:rPr>
           <w:cs/>
@@ -24232,7 +23649,7 @@
         </w:rPr>
         <w:t>โปรแกรมเรียนแบบกลุ่ม ของระบบจัดการห้องเรียน</w:t>
       </w:r>
-      <w:bookmarkEnd w:id="52"/>
+      <w:bookmarkEnd w:id="53"/>
     </w:p>
     <w:p>
       <w:r>
@@ -24326,11 +23743,9 @@
                   <w:r>
                     <w:t xml:space="preserve"> (</w:t>
                   </w:r>
-                  <w:proofErr w:type="spellStart"/>
                   <w:r>
                     <w:t>GroupActivityRecord</w:t>
                   </w:r>
-                  <w:proofErr w:type="spellEnd"/>
                   <w:r>
                     <w:t>)</w:t>
                   </w:r>
@@ -24459,7 +23874,6 @@
                       <w:bCs/>
                     </w:rPr>
                   </w:pPr>
-                  <w:proofErr w:type="spellStart"/>
                   <w:r>
                     <w:rPr>
                       <w:rFonts w:hint="cs"/>
@@ -24467,17 +23881,7 @@
                       <w:bCs/>
                       <w:cs/>
                     </w:rPr>
-                    <w:t>ยูสเคส</w:t>
-                  </w:r>
-                  <w:proofErr w:type="spellEnd"/>
-                  <w:r>
-                    <w:rPr>
-                      <w:rFonts w:hint="cs"/>
-                      <w:b/>
-                      <w:bCs/>
-                      <w:cs/>
-                    </w:rPr>
-                    <w:t>ที่เกี่ยวเนื่องกัน</w:t>
+                    <w:t>ยูสเคสที่เกี่ยวเนื่องกัน</w:t>
                   </w:r>
                   <w:r>
                     <w:rPr>
@@ -24533,15 +23937,7 @@
                     <w:t>บันทึกการสอน</w:t>
                   </w:r>
                   <w:r>
-                    <w:t xml:space="preserve"> (</w:t>
-                  </w:r>
-                  <w:proofErr w:type="spellStart"/>
-                  <w:r>
-                    <w:t>SaveTrainingRecord</w:t>
-                  </w:r>
-                  <w:proofErr w:type="spellEnd"/>
-                  <w:r>
-                    <w:t>)</w:t>
+                    <w:t xml:space="preserve"> (SaveTrainingRecord)</w:t>
                   </w:r>
                 </w:p>
                 <w:p/>
@@ -24705,15 +24101,7 @@
                     <w:t>จำนวนสมาชิกที่เข้าเรียน</w:t>
                   </w:r>
                   <w:r>
-                    <w:t xml:space="preserve"> </w:t>
-                  </w:r>
-                  <w:proofErr w:type="spellStart"/>
-                  <w:r>
-                    <w:t>NoOfMember</w:t>
-                  </w:r>
-                  <w:proofErr w:type="spellEnd"/>
-                  <w:r>
-                    <w:t xml:space="preserve"> (Integer)</w:t>
+                    <w:t xml:space="preserve"> NoOfMember (Integer)</w:t>
                   </w:r>
                 </w:p>
                 <w:p/>
@@ -24865,7 +24253,7 @@
       <w:pPr>
         <w:pStyle w:val="a6"/>
       </w:pPr>
-      <w:bookmarkStart w:id="53" w:name="_Toc432665943"/>
+      <w:bookmarkStart w:id="54" w:name="_Toc432665943"/>
       <w:r>
         <w:rPr>
           <w:cs/>
@@ -24912,7 +24300,7 @@
         </w:rPr>
         <w:t>บันทึกการสอนแบบกลุ่ม ของระบบจัดการห้องเรียน</w:t>
       </w:r>
-      <w:bookmarkEnd w:id="53"/>
+      <w:bookmarkEnd w:id="54"/>
     </w:p>
     <w:p>
       <w:pPr>
@@ -24929,7 +24317,7 @@
       <w:pPr>
         <w:pStyle w:val="3"/>
       </w:pPr>
-      <w:bookmarkStart w:id="54" w:name="_Toc433234480"/>
+      <w:bookmarkStart w:id="55" w:name="_Toc433234480"/>
       <w:r>
         <w:lastRenderedPageBreak/>
         <w:t xml:space="preserve">SYS-04: </w:t>
@@ -24941,7 +24329,7 @@
         </w:rPr>
         <w:t>สินค้าคงคลัง</w:t>
       </w:r>
-      <w:bookmarkEnd w:id="54"/>
+      <w:bookmarkEnd w:id="55"/>
     </w:p>
     <w:p>
       <w:pPr>
@@ -25168,7 +24556,6 @@
                   <w:tcW w:w="2930" w:type="dxa"/>
                 </w:tcPr>
                 <w:p>
-                  <w:proofErr w:type="spellStart"/>
                   <w:r>
                     <w:rPr>
                       <w:rFonts w:hint="cs"/>
@@ -25176,17 +24563,7 @@
                       <w:bCs/>
                       <w:cs/>
                     </w:rPr>
-                    <w:t>ยูสเคส</w:t>
-                  </w:r>
-                  <w:proofErr w:type="spellEnd"/>
-                  <w:r>
-                    <w:rPr>
-                      <w:rFonts w:hint="cs"/>
-                      <w:b/>
-                      <w:bCs/>
-                      <w:cs/>
-                    </w:rPr>
-                    <w:t>ที่เกี่ยวเนื่องกัน</w:t>
+                    <w:t>ยูสเคสที่เกี่ยวเนื่องกัน</w:t>
                   </w:r>
                   <w:r>
                     <w:rPr>
@@ -25240,15 +24617,7 @@
                     <w:t>เพิ่มข้อมูลสินค้าใหม่</w:t>
                   </w:r>
                   <w:r>
-                    <w:t xml:space="preserve"> (</w:t>
-                  </w:r>
-                  <w:proofErr w:type="spellStart"/>
-                  <w:r>
-                    <w:t>NewProduct</w:t>
-                  </w:r>
-                  <w:proofErr w:type="spellEnd"/>
-                  <w:r>
-                    <w:t>)</w:t>
+                    <w:t xml:space="preserve"> (NewProduct)</w:t>
                   </w:r>
                   <w:r>
                     <w:br/>
@@ -25261,15 +24630,7 @@
                     <w:t xml:space="preserve">แก้ไขข้อมูลสินค้า </w:t>
                   </w:r>
                   <w:r>
-                    <w:t>(</w:t>
-                  </w:r>
-                  <w:proofErr w:type="spellStart"/>
-                  <w:r>
-                    <w:t>MantainProduct</w:t>
-                  </w:r>
-                  <w:proofErr w:type="spellEnd"/>
-                  <w:r>
-                    <w:t>)</w:t>
+                    <w:t>(MantainProduct)</w:t>
                   </w:r>
                 </w:p>
                 <w:p/>
@@ -25313,15 +24674,7 @@
                     <w:t xml:space="preserve">รายการขายสินค้า </w:t>
                   </w:r>
                   <w:r>
-                    <w:t>(</w:t>
-                  </w:r>
-                  <w:proofErr w:type="spellStart"/>
-                  <w:r>
-                    <w:t>SaleOrder</w:t>
-                  </w:r>
-                  <w:proofErr w:type="spellEnd"/>
-                  <w:r>
-                    <w:t>)</w:t>
+                    <w:t>(SaleOrder)</w:t>
                   </w:r>
                 </w:p>
               </w:tc>
@@ -25404,13 +24757,8 @@
                     </w:rPr>
                     <w:t xml:space="preserve">ชื่อสินค้า </w:t>
                   </w:r>
-                  <w:proofErr w:type="spellStart"/>
-                  <w:r>
-                    <w:t>ProductName</w:t>
-                  </w:r>
-                  <w:proofErr w:type="spellEnd"/>
-                  <w:r>
-                    <w:t xml:space="preserve"> (String)</w:t>
+                  <w:r>
+                    <w:t>ProductName (String)</w:t>
                   </w:r>
                 </w:p>
                 <w:p>
@@ -25421,13 +24769,8 @@
                     </w:rPr>
                     <w:t xml:space="preserve">ราคาขาย </w:t>
                   </w:r>
-                  <w:proofErr w:type="spellStart"/>
-                  <w:r>
-                    <w:t>SalePrice</w:t>
-                  </w:r>
-                  <w:proofErr w:type="spellEnd"/>
-                  <w:r>
-                    <w:t xml:space="preserve"> (Double)</w:t>
+                  <w:r>
+                    <w:t>SalePrice (Double)</w:t>
                   </w:r>
                 </w:p>
                 <w:p>
@@ -25438,13 +24781,8 @@
                     </w:rPr>
                     <w:t xml:space="preserve">ราคาซื้อ </w:t>
                   </w:r>
-                  <w:proofErr w:type="spellStart"/>
-                  <w:r>
-                    <w:t>PurchasePrice</w:t>
-                  </w:r>
-                  <w:proofErr w:type="spellEnd"/>
-                  <w:r>
-                    <w:t xml:space="preserve"> (Double)</w:t>
+                  <w:r>
+                    <w:t>PurchasePrice (Double)</w:t>
                   </w:r>
                 </w:p>
                 <w:p>
@@ -25565,15 +24903,7 @@
                     <w:t xml:space="preserve">รายการขายสินค้า </w:t>
                   </w:r>
                   <w:r>
-                    <w:t>(</w:t>
-                  </w:r>
-                  <w:proofErr w:type="spellStart"/>
-                  <w:r>
-                    <w:t>SaleOrder</w:t>
-                  </w:r>
-                  <w:proofErr w:type="spellEnd"/>
-                  <w:r>
-                    <w:t>)</w:t>
+                    <w:t>(SaleOrder)</w:t>
                   </w:r>
                 </w:p>
                 <w:p>
@@ -25599,7 +24929,7 @@
       <w:pPr>
         <w:pStyle w:val="a6"/>
       </w:pPr>
-      <w:bookmarkStart w:id="55" w:name="_Toc432665944"/>
+      <w:bookmarkStart w:id="56" w:name="_Toc432665944"/>
       <w:r>
         <w:rPr>
           <w:cs/>
@@ -25649,7 +24979,7 @@
         </w:rPr>
         <w:t>สินค้าของระบบสินค้าคงคลัง</w:t>
       </w:r>
-      <w:bookmarkEnd w:id="55"/>
+      <w:bookmarkEnd w:id="56"/>
     </w:p>
     <w:p>
       <w:r>
@@ -25741,15 +25071,7 @@
                     <w:t xml:space="preserve">รายการขายสินค้า </w:t>
                   </w:r>
                   <w:r>
-                    <w:t>(</w:t>
-                  </w:r>
-                  <w:proofErr w:type="spellStart"/>
-                  <w:r>
-                    <w:t>SalesOrder</w:t>
-                  </w:r>
-                  <w:proofErr w:type="spellEnd"/>
-                  <w:r>
-                    <w:t>)</w:t>
+                    <w:t>(SalesOrder)</w:t>
                   </w:r>
                 </w:p>
               </w:tc>
@@ -25857,7 +25179,6 @@
                   <w:tcW w:w="2930" w:type="dxa"/>
                 </w:tcPr>
                 <w:p>
-                  <w:proofErr w:type="spellStart"/>
                   <w:r>
                     <w:rPr>
                       <w:rFonts w:hint="cs"/>
@@ -25865,17 +25186,7 @@
                       <w:bCs/>
                       <w:cs/>
                     </w:rPr>
-                    <w:t>ยูสเคส</w:t>
-                  </w:r>
-                  <w:proofErr w:type="spellEnd"/>
-                  <w:r>
-                    <w:rPr>
-                      <w:rFonts w:hint="cs"/>
-                      <w:b/>
-                      <w:bCs/>
-                      <w:cs/>
-                    </w:rPr>
-                    <w:t>ที่เกี่ยวเนื่องกัน</w:t>
+                    <w:t>ยูสเคสที่เกี่ยวเนื่องกัน</w:t>
                   </w:r>
                   <w:r>
                     <w:rPr>
@@ -25934,15 +25245,7 @@
                     <w:t xml:space="preserve">บันทึกการขายสินค้า </w:t>
                   </w:r>
                   <w:r>
-                    <w:t>(</w:t>
-                  </w:r>
-                  <w:proofErr w:type="spellStart"/>
-                  <w:r>
-                    <w:t>SaveSalesRecord</w:t>
-                  </w:r>
-                  <w:proofErr w:type="spellEnd"/>
-                  <w:r>
-                    <w:t>)</w:t>
+                    <w:t>(SaveSalesRecord)</w:t>
                   </w:r>
                 </w:p>
                 <w:p>
@@ -25954,15 +25257,7 @@
                     <w:t xml:space="preserve">ดูรายละเอียดการขายสินค้า </w:t>
                   </w:r>
                   <w:r>
-                    <w:t>(</w:t>
-                  </w:r>
-                  <w:proofErr w:type="spellStart"/>
-                  <w:r>
-                    <w:t>ViewSalesOrderDetail</w:t>
-                  </w:r>
-                  <w:proofErr w:type="spellEnd"/>
-                  <w:r>
-                    <w:t>)</w:t>
+                    <w:t>(ViewSalesOrderDetail)</w:t>
                   </w:r>
                 </w:p>
                 <w:p/>
@@ -26120,13 +25415,8 @@
                     </w:rPr>
                     <w:t xml:space="preserve">วันที่ขายสินค้า </w:t>
                   </w:r>
-                  <w:proofErr w:type="spellStart"/>
-                  <w:r>
-                    <w:t>SaleDate</w:t>
-                  </w:r>
-                  <w:proofErr w:type="spellEnd"/>
-                  <w:r>
-                    <w:t xml:space="preserve"> (Date)</w:t>
+                  <w:r>
+                    <w:t>SaleDate (Date)</w:t>
                   </w:r>
                 </w:p>
                 <w:p>
@@ -26170,13 +25460,8 @@
                     </w:rPr>
                     <w:t xml:space="preserve">ผู้ขาย </w:t>
                   </w:r>
-                  <w:proofErr w:type="spellStart"/>
-                  <w:r>
-                    <w:t>SaleBy</w:t>
-                  </w:r>
-                  <w:proofErr w:type="spellEnd"/>
-                  <w:r>
-                    <w:t xml:space="preserve"> (String)</w:t>
+                  <w:r>
+                    <w:t>SaleBy (String)</w:t>
                   </w:r>
                 </w:p>
                 <w:p/>
@@ -26330,7 +25615,7 @@
       <w:pPr>
         <w:pStyle w:val="a6"/>
       </w:pPr>
-      <w:bookmarkStart w:id="56" w:name="_Toc432665945"/>
+      <w:bookmarkStart w:id="57" w:name="_Toc432665945"/>
       <w:r>
         <w:rPr>
           <w:cs/>
@@ -26377,7 +25662,7 @@
         </w:rPr>
         <w:t>รายการขายสินค้าของระบบสินค้าคงคลัง</w:t>
       </w:r>
-      <w:bookmarkEnd w:id="56"/>
+      <w:bookmarkEnd w:id="57"/>
     </w:p>
     <w:p>
       <w:r>
@@ -26577,7 +25862,6 @@
                   <w:tcW w:w="2930" w:type="dxa"/>
                 </w:tcPr>
                 <w:p>
-                  <w:proofErr w:type="spellStart"/>
                   <w:r>
                     <w:rPr>
                       <w:rFonts w:hint="cs"/>
@@ -26585,17 +25869,7 @@
                       <w:bCs/>
                       <w:cs/>
                     </w:rPr>
-                    <w:t>ยูสเคส</w:t>
-                  </w:r>
-                  <w:proofErr w:type="spellEnd"/>
-                  <w:r>
-                    <w:rPr>
-                      <w:rFonts w:hint="cs"/>
-                      <w:b/>
-                      <w:bCs/>
-                      <w:cs/>
-                    </w:rPr>
-                    <w:t>ที่เกี่ยวเนื่องกัน</w:t>
+                    <w:t>ยูสเคสที่เกี่ยวเนื่องกัน</w:t>
                   </w:r>
                   <w:r>
                     <w:rPr>
@@ -26649,15 +25923,7 @@
                     <w:t xml:space="preserve">ตรวจสอบสินค้าคงคลัง </w:t>
                   </w:r>
                   <w:r>
-                    <w:t>(</w:t>
-                  </w:r>
-                  <w:proofErr w:type="spellStart"/>
-                  <w:r>
-                    <w:t>ViewInventoryDetail</w:t>
-                  </w:r>
-                  <w:proofErr w:type="spellEnd"/>
-                  <w:r>
-                    <w:t>)</w:t>
+                    <w:t>(ViewInventoryDetail)</w:t>
                   </w:r>
                 </w:p>
                 <w:p>
@@ -26669,15 +25935,7 @@
                     <w:t xml:space="preserve">คำนวณสินค้าคงคลัง </w:t>
                   </w:r>
                   <w:r>
-                    <w:t>(</w:t>
-                  </w:r>
-                  <w:proofErr w:type="spellStart"/>
-                  <w:r>
-                    <w:t>CalculateInventory</w:t>
-                  </w:r>
-                  <w:proofErr w:type="spellEnd"/>
-                  <w:r>
-                    <w:t>)</w:t>
+                    <w:t>(CalculateInventory)</w:t>
                   </w:r>
                 </w:p>
                 <w:p/>
@@ -26722,15 +25980,7 @@
                     <w:t xml:space="preserve">รายการขายสินค้า </w:t>
                   </w:r>
                   <w:r>
-                    <w:t>(</w:t>
-                  </w:r>
-                  <w:proofErr w:type="spellStart"/>
-                  <w:r>
-                    <w:t>SalesOrder</w:t>
-                  </w:r>
-                  <w:proofErr w:type="spellEnd"/>
-                  <w:r>
-                    <w:t>)</w:t>
+                    <w:t>(SalesOrder)</w:t>
                   </w:r>
                 </w:p>
               </w:tc>
@@ -26814,15 +26064,7 @@
                     <w:t xml:space="preserve">ชื่อสินค้า </w:t>
                   </w:r>
                   <w:r>
-                    <w:t>(</w:t>
-                  </w:r>
-                  <w:proofErr w:type="spellStart"/>
-                  <w:r>
-                    <w:t>ProductName</w:t>
-                  </w:r>
-                  <w:proofErr w:type="spellEnd"/>
-                  <w:r>
-                    <w:t>)</w:t>
+                    <w:t>(ProductName)</w:t>
                   </w:r>
                 </w:p>
                 <w:p>
@@ -26942,15 +26184,7 @@
                     <w:t xml:space="preserve">รายการขายสินค้า </w:t>
                   </w:r>
                   <w:r>
-                    <w:t>(</w:t>
-                  </w:r>
-                  <w:proofErr w:type="spellStart"/>
-                  <w:r>
-                    <w:t>SalesOrder</w:t>
-                  </w:r>
-                  <w:proofErr w:type="spellEnd"/>
-                  <w:r>
-                    <w:t>)</w:t>
+                    <w:t>(SalesOrder)</w:t>
                   </w:r>
                 </w:p>
                 <w:p>
@@ -26976,7 +26210,7 @@
       <w:pPr>
         <w:pStyle w:val="a6"/>
       </w:pPr>
-      <w:bookmarkStart w:id="57" w:name="_Toc432665946"/>
+      <w:bookmarkStart w:id="58" w:name="_Toc432665946"/>
       <w:r>
         <w:rPr>
           <w:cs/>
@@ -27030,7 +26264,7 @@
         </w:rPr>
         <w:t>สินค้าคงคลังของระบบสินค้าคงคลัง</w:t>
       </w:r>
-      <w:bookmarkEnd w:id="57"/>
+      <w:bookmarkEnd w:id="58"/>
     </w:p>
     <w:p>
       <w:pPr>
@@ -27047,7 +26281,7 @@
       <w:pPr>
         <w:pStyle w:val="3"/>
       </w:pPr>
-      <w:bookmarkStart w:id="58" w:name="_Toc433234481"/>
+      <w:bookmarkStart w:id="59" w:name="_Toc433234481"/>
       <w:r>
         <w:lastRenderedPageBreak/>
         <w:t xml:space="preserve">SYS-05: </w:t>
@@ -27059,7 +26293,7 @@
         </w:rPr>
         <w:t>ออกรายงาน</w:t>
       </w:r>
-      <w:bookmarkEnd w:id="58"/>
+      <w:bookmarkEnd w:id="59"/>
     </w:p>
     <w:p>
       <w:pPr>
@@ -27225,13 +26459,8 @@
                     <w:t>:</w:t>
                   </w:r>
                   <w:r>
-                    <w:t xml:space="preserve"> </w:t>
-                  </w:r>
-                  <w:proofErr w:type="spellStart"/>
-                  <w:r>
-                    <w:t>Concrete,Domain</w:t>
-                  </w:r>
-                  <w:proofErr w:type="spellEnd"/>
+                    <w:t xml:space="preserve"> Concrete,Domain</w:t>
+                  </w:r>
                 </w:p>
               </w:tc>
             </w:tr>
@@ -27292,7 +26521,6 @@
                       <w:bCs/>
                     </w:rPr>
                   </w:pPr>
-                  <w:proofErr w:type="spellStart"/>
                   <w:r>
                     <w:rPr>
                       <w:rFonts w:hint="cs"/>
@@ -27300,17 +26528,7 @@
                       <w:bCs/>
                       <w:cs/>
                     </w:rPr>
-                    <w:t>ยูสเคส</w:t>
-                  </w:r>
-                  <w:proofErr w:type="spellEnd"/>
-                  <w:r>
-                    <w:rPr>
-                      <w:rFonts w:hint="cs"/>
-                      <w:b/>
-                      <w:bCs/>
-                      <w:cs/>
-                    </w:rPr>
-                    <w:t>ที่เกี่ยวเนื่องกัน</w:t>
+                    <w:t>ยูสเคสที่เกี่ยวเนื่องกัน</w:t>
                   </w:r>
                   <w:r>
                     <w:rPr>
@@ -27427,15 +26645,7 @@
                     <w:t>รายการขายสินค้า</w:t>
                   </w:r>
                   <w:r>
-                    <w:t xml:space="preserve"> (</w:t>
-                  </w:r>
-                  <w:proofErr w:type="spellStart"/>
-                  <w:r>
-                    <w:t>SaleOrder</w:t>
-                  </w:r>
-                  <w:proofErr w:type="spellEnd"/>
-                  <w:r>
-                    <w:t xml:space="preserve">), </w:t>
+                    <w:t xml:space="preserve"> (SaleOrder), </w:t>
                   </w:r>
                   <w:r>
                     <w:rPr>
@@ -27665,15 +26875,7 @@
                     <w:t>รายการขายสินค้า</w:t>
                   </w:r>
                   <w:r>
-                    <w:t xml:space="preserve"> (</w:t>
-                  </w:r>
-                  <w:proofErr w:type="spellStart"/>
-                  <w:r>
-                    <w:t>SaleOrder</w:t>
-                  </w:r>
-                  <w:proofErr w:type="spellEnd"/>
-                  <w:r>
-                    <w:t xml:space="preserve">), </w:t>
+                    <w:t xml:space="preserve"> (SaleOrder), </w:t>
                   </w:r>
                   <w:r>
                     <w:rPr>
@@ -27755,7 +26957,7 @@
           <w:cs/>
         </w:rPr>
       </w:pPr>
-      <w:bookmarkStart w:id="59" w:name="_Toc432665947"/>
+      <w:bookmarkStart w:id="60" w:name="_Toc432665947"/>
       <w:r>
         <w:rPr>
           <w:cs/>
@@ -27809,7 +27011,7 @@
         </w:rPr>
         <w:t>ออกรายงาน ของระบบออกรายงาน</w:t>
       </w:r>
-      <w:bookmarkEnd w:id="59"/>
+      <w:bookmarkEnd w:id="60"/>
     </w:p>
     <w:p>
       <w:pPr>
@@ -27826,7 +27028,7 @@
       <w:pPr>
         <w:pStyle w:val="3"/>
       </w:pPr>
-      <w:bookmarkStart w:id="60" w:name="_Toc433234482"/>
+      <w:bookmarkStart w:id="61" w:name="_Toc433234482"/>
       <w:r>
         <w:lastRenderedPageBreak/>
         <w:t xml:space="preserve">SYS-06: </w:t>
@@ -27838,7 +27040,7 @@
         </w:rPr>
         <w:t>ประเมินเป้าหมายยอดขาย</w:t>
       </w:r>
-      <w:bookmarkEnd w:id="60"/>
+      <w:bookmarkEnd w:id="61"/>
     </w:p>
     <w:p>
       <w:r>
@@ -28006,11 +27208,9 @@
                     </w:rPr>
                     <w:t xml:space="preserve">: </w:t>
                   </w:r>
-                  <w:proofErr w:type="spellStart"/>
                   <w:r>
                     <w:t>Concrete,Domain</w:t>
                   </w:r>
-                  <w:proofErr w:type="spellEnd"/>
                 </w:p>
               </w:tc>
             </w:tr>
@@ -28066,7 +27266,6 @@
                       <w:bCs/>
                     </w:rPr>
                   </w:pPr>
-                  <w:proofErr w:type="spellStart"/>
                   <w:r>
                     <w:rPr>
                       <w:rFonts w:hint="cs"/>
@@ -28074,17 +27273,7 @@
                       <w:bCs/>
                       <w:cs/>
                     </w:rPr>
-                    <w:t>ยูสเคส</w:t>
-                  </w:r>
-                  <w:proofErr w:type="spellEnd"/>
-                  <w:r>
-                    <w:rPr>
-                      <w:rFonts w:hint="cs"/>
-                      <w:b/>
-                      <w:bCs/>
-                      <w:cs/>
-                    </w:rPr>
-                    <w:t>ที่เกี่ยวเนื่องกัน</w:t>
+                    <w:t>ยูสเคสที่เกี่ยวเนื่องกัน</w:t>
                   </w:r>
                   <w:r>
                     <w:rPr>
@@ -28151,13 +27340,8 @@
                     </w:rPr>
                     <w:t>คำนวณเป้าหมาย (</w:t>
                   </w:r>
-                  <w:proofErr w:type="spellStart"/>
-                  <w:r>
-                    <w:t>CalculateEvaluatedResult</w:t>
-                  </w:r>
-                  <w:proofErr w:type="spellEnd"/>
-                  <w:r>
-                    <w:t>)</w:t>
+                  <w:r>
+                    <w:t>CalculateEvaluatedResult)</w:t>
                   </w:r>
                 </w:p>
                 <w:p/>
@@ -28466,7 +27650,7 @@
           <w:cs/>
         </w:rPr>
       </w:pPr>
-      <w:bookmarkStart w:id="61" w:name="_Toc432665948"/>
+      <w:bookmarkStart w:id="62" w:name="_Toc432665948"/>
       <w:r>
         <w:rPr>
           <w:cs/>
@@ -28520,7 +27704,7 @@
         </w:rPr>
         <w:t>เป้าหมาย ของระบบประเมินเป้าหมายยอดขาย</w:t>
       </w:r>
-      <w:bookmarkEnd w:id="61"/>
+      <w:bookmarkEnd w:id="62"/>
     </w:p>
     <w:p>
       <w:pPr>
@@ -28550,7 +27734,7 @@
           <w:bCs/>
         </w:rPr>
       </w:pPr>
-      <w:bookmarkStart w:id="62" w:name="_Toc433234483"/>
+      <w:bookmarkStart w:id="63" w:name="_Toc433234483"/>
       <w:r>
         <w:rPr>
           <w:rStyle w:val="af1"/>
@@ -28570,7 +27754,7 @@
         </w:rPr>
         <w:t>(Class diagram)</w:t>
       </w:r>
-      <w:bookmarkEnd w:id="62"/>
+      <w:bookmarkEnd w:id="63"/>
     </w:p>
     <w:p>
       <w:pPr>
@@ -28687,7 +27871,7 @@
           <w:docGrid w:linePitch="381"/>
         </w:sectPr>
       </w:pPr>
-      <w:bookmarkStart w:id="63" w:name="_Toc432665881"/>
+      <w:bookmarkStart w:id="64" w:name="_Toc432665881"/>
       <w:r>
         <w:rPr>
           <w:cs/>
@@ -28757,7 +27941,7 @@
         </w:rPr>
         <w:t xml:space="preserve"> แผนภาพคลาส ระบบบริหารจัดการศูนย์บริการออกกำลังกา</w:t>
       </w:r>
-      <w:bookmarkEnd w:id="63"/>
+      <w:bookmarkEnd w:id="64"/>
       <w:r>
         <w:rPr>
           <w:rFonts w:hint="cs"/>
@@ -28775,7 +27959,7 @@
           <w:bCs/>
         </w:rPr>
       </w:pPr>
-      <w:bookmarkStart w:id="64" w:name="_Toc433234484"/>
+      <w:bookmarkStart w:id="65" w:name="_Toc433234484"/>
       <w:r>
         <w:rPr>
           <w:rStyle w:val="af1"/>
@@ -28831,7 +28015,7 @@
         </w:rPr>
         <w:t>)</w:t>
       </w:r>
-      <w:bookmarkEnd w:id="64"/>
+      <w:bookmarkEnd w:id="65"/>
     </w:p>
     <w:p>
       <w:pPr>
@@ -28842,7 +28026,7 @@
           <w:bCs/>
         </w:rPr>
       </w:pPr>
-      <w:bookmarkStart w:id="65" w:name="_Toc433234485"/>
+      <w:bookmarkStart w:id="66" w:name="_Toc433234485"/>
       <w:r>
         <w:rPr>
           <w:rStyle w:val="af1"/>
@@ -28861,7 +28045,7 @@
         </w:rPr>
         <w:t>(Sequence Diagram)</w:t>
       </w:r>
-      <w:bookmarkEnd w:id="65"/>
+      <w:bookmarkEnd w:id="66"/>
     </w:p>
     <w:p>
       <w:pPr>
@@ -28988,7 +28172,7 @@
       <w:pPr>
         <w:pStyle w:val="4"/>
       </w:pPr>
-      <w:bookmarkStart w:id="66" w:name="_Toc433234486"/>
+      <w:bookmarkStart w:id="67" w:name="_Toc433234486"/>
       <w:r>
         <w:t xml:space="preserve">SYS-01: </w:t>
       </w:r>
@@ -28998,7 +28182,7 @@
         </w:rPr>
         <w:t>ตรวจสอบสิทธิ์ผู้เข้าใช้ระบบ</w:t>
       </w:r>
-      <w:bookmarkEnd w:id="66"/>
+      <w:bookmarkEnd w:id="67"/>
     </w:p>
     <w:p>
       <w:pPr>
@@ -29114,30 +28298,14 @@
           <w:rFonts w:hint="cs"/>
           <w:cs/>
         </w:rPr>
-        <w:t>รายละเอียดลำ</w:t>
-      </w:r>
-      <w:proofErr w:type="spellStart"/>
+        <w:t>รายละเอียดลำดับเ</w:t>
+      </w:r>
       <w:r>
         <w:rPr>
           <w:rFonts w:hint="cs"/>
           <w:cs/>
         </w:rPr>
-        <w:t>ดับเ</w:t>
-      </w:r>
-      <w:r>
-        <w:rPr>
-          <w:rFonts w:hint="cs"/>
-          <w:cs/>
-        </w:rPr>
-        <w:t>กิจ</w:t>
-      </w:r>
-      <w:proofErr w:type="spellEnd"/>
-      <w:r>
-        <w:rPr>
-          <w:rFonts w:hint="cs"/>
-          <w:cs/>
-        </w:rPr>
-        <w:t>กรรม</w:t>
+        <w:t>กิจกรรม</w:t>
       </w:r>
       <w:r>
         <w:rPr>
@@ -29549,7 +28717,7 @@
       <w:pPr>
         <w:pStyle w:val="4"/>
       </w:pPr>
-      <w:bookmarkStart w:id="67" w:name="_Toc433234487"/>
+      <w:bookmarkStart w:id="68" w:name="_Toc433234487"/>
       <w:r>
         <w:lastRenderedPageBreak/>
         <w:t xml:space="preserve">SYS-02: </w:t>
@@ -29561,7 +28729,7 @@
         </w:rPr>
         <w:t>จัดการสมาชิก</w:t>
       </w:r>
-      <w:bookmarkEnd w:id="67"/>
+      <w:bookmarkEnd w:id="68"/>
     </w:p>
     <w:p>
       <w:pPr>
@@ -29726,7 +28894,7 @@
       <w:pPr>
         <w:pStyle w:val="4"/>
       </w:pPr>
-      <w:bookmarkStart w:id="68" w:name="_Toc433234488"/>
+      <w:bookmarkStart w:id="69" w:name="_Toc433234488"/>
       <w:r>
         <w:lastRenderedPageBreak/>
         <w:t xml:space="preserve">SYS-03: </w:t>
@@ -29738,7 +28906,7 @@
         </w:rPr>
         <w:t>การจัดการชั้นเรียน</w:t>
       </w:r>
-      <w:bookmarkEnd w:id="68"/>
+      <w:bookmarkEnd w:id="69"/>
     </w:p>
     <w:p>
       <w:pPr>
@@ -29766,7 +28934,6 @@
         <w:pStyle w:val="a9"/>
         <w:ind w:left="1440" w:firstLine="720"/>
         <w:rPr>
-          <w:rFonts w:hint="cs"/>
           <w:cs/>
         </w:rPr>
       </w:pPr>
@@ -29805,6 +28972,56 @@
           <w:highlight w:val="yellow"/>
         </w:rPr>
       </w:pPr>
+      <w:r>
+        <w:rPr>
+          <w:noProof/>
+        </w:rPr>
+        <w:drawing>
+          <wp:inline distT="0" distB="0" distL="0" distR="0" wp14:anchorId="557BCDD4" wp14:editId="09941FCD">
+            <wp:extent cx="5337810" cy="4794250"/>
+            <wp:effectExtent l="19050" t="0" r="0" b="0"/>
+            <wp:docPr id="15" name="Picture 1" descr="C:\Users\Katathi\Desktop\documents-export-2015-10-22\Sequnce_diagram_class_member.jpg"/>
+            <wp:cNvGraphicFramePr>
+              <a:graphicFrameLocks xmlns:a="http://schemas.openxmlformats.org/drawingml/2006/main" noChangeAspect="1"/>
+            </wp:cNvGraphicFramePr>
+            <a:graphic xmlns:a="http://schemas.openxmlformats.org/drawingml/2006/main">
+              <a:graphicData uri="http://schemas.openxmlformats.org/drawingml/2006/picture">
+                <pic:pic xmlns:pic="http://schemas.openxmlformats.org/drawingml/2006/picture">
+                  <pic:nvPicPr>
+                    <pic:cNvPr id="0" name="Picture 1" descr="C:\Users\Katathi\Desktop\documents-export-2015-10-22\Sequnce_diagram_class_member.jpg"/>
+                    <pic:cNvPicPr>
+                      <a:picLocks noChangeAspect="1" noChangeArrowheads="1"/>
+                    </pic:cNvPicPr>
+                  </pic:nvPicPr>
+                  <pic:blipFill>
+                    <a:blip r:embed="rId26" cstate="print"/>
+                    <a:srcRect/>
+                    <a:stretch>
+                      <a:fillRect/>
+                    </a:stretch>
+                  </pic:blipFill>
+                  <pic:spPr bwMode="auto">
+                    <a:xfrm>
+                      <a:off x="0" y="0"/>
+                      <a:ext cx="5337810" cy="4794250"/>
+                    </a:xfrm>
+                    <a:prstGeom prst="rect">
+                      <a:avLst/>
+                    </a:prstGeom>
+                    <a:noFill/>
+                    <a:ln w="9525">
+                      <a:noFill/>
+                      <a:miter lim="800000"/>
+                      <a:headEnd/>
+                      <a:tailEnd/>
+                    </a:ln>
+                  </pic:spPr>
+                </pic:pic>
+              </a:graphicData>
+            </a:graphic>
+          </wp:inline>
+        </w:drawing>
+      </w:r>
     </w:p>
     <w:p>
       <w:pPr>
@@ -29873,6 +29090,21 @@
       </w:r>
     </w:p>
     <w:p/>
+    <w:p>
+      <w:pPr>
+        <w:rPr>
+          <w:u w:val="single"/>
+          <w:cs/>
+        </w:rPr>
+      </w:pPr>
+      <w:r>
+        <w:rPr>
+          <w:u w:val="single"/>
+          <w:cs/>
+        </w:rPr>
+        <w:br w:type="page"/>
+      </w:r>
+    </w:p>
     <w:p>
       <w:pPr>
         <w:pStyle w:val="a9"/>
@@ -29891,6 +29123,7 @@
           <w:u w:val="single"/>
           <w:cs/>
         </w:rPr>
+        <w:lastRenderedPageBreak/>
         <w:t>การสอนแบบกลุ่ม</w:t>
       </w:r>
     </w:p>
@@ -29932,11 +29165,60 @@
     </w:p>
     <w:p>
       <w:pPr>
-        <w:ind w:left="2160"/>
         <w:rPr>
           <w:highlight w:val="yellow"/>
         </w:rPr>
       </w:pPr>
+      <w:r>
+        <w:rPr>
+          <w:noProof/>
+        </w:rPr>
+        <w:drawing>
+          <wp:inline distT="0" distB="0" distL="0" distR="0" wp14:anchorId="0483E8E8" wp14:editId="538AB8F0">
+            <wp:extent cx="5731510" cy="4381500"/>
+            <wp:effectExtent l="0" t="0" r="0" b="0"/>
+            <wp:docPr id="22" name="Picture 2" descr="C:\Users\Katathi\Desktop\documents-export-2015-10-22\Sequnce_diagram_class_Trainer.jpg"/>
+            <wp:cNvGraphicFramePr>
+              <a:graphicFrameLocks xmlns:a="http://schemas.openxmlformats.org/drawingml/2006/main" noChangeAspect="1"/>
+            </wp:cNvGraphicFramePr>
+            <a:graphic xmlns:a="http://schemas.openxmlformats.org/drawingml/2006/main">
+              <a:graphicData uri="http://schemas.openxmlformats.org/drawingml/2006/picture">
+                <pic:pic xmlns:pic="http://schemas.openxmlformats.org/drawingml/2006/picture">
+                  <pic:nvPicPr>
+                    <pic:cNvPr id="0" name="Picture 2" descr="C:\Users\Katathi\Desktop\documents-export-2015-10-22\Sequnce_diagram_class_Trainer.jpg"/>
+                    <pic:cNvPicPr>
+                      <a:picLocks noChangeAspect="1" noChangeArrowheads="1"/>
+                    </pic:cNvPicPr>
+                  </pic:nvPicPr>
+                  <pic:blipFill>
+                    <a:blip r:embed="rId27" cstate="print"/>
+                    <a:srcRect/>
+                    <a:stretch>
+                      <a:fillRect/>
+                    </a:stretch>
+                  </pic:blipFill>
+                  <pic:spPr bwMode="auto">
+                    <a:xfrm>
+                      <a:off x="0" y="0"/>
+                      <a:ext cx="5731510" cy="4381500"/>
+                    </a:xfrm>
+                    <a:prstGeom prst="rect">
+                      <a:avLst/>
+                    </a:prstGeom>
+                    <a:noFill/>
+                    <a:ln w="9525">
+                      <a:noFill/>
+                      <a:miter lim="800000"/>
+                      <a:headEnd/>
+                      <a:tailEnd/>
+                    </a:ln>
+                  </pic:spPr>
+                </pic:pic>
+              </a:graphicData>
+            </a:graphic>
+          </wp:inline>
+        </w:drawing>
+      </w:r>
     </w:p>
     <w:p>
       <w:pPr>
@@ -30012,10 +29294,6 @@
     <w:p/>
     <w:p/>
     <w:p/>
-    <w:p/>
-    <w:p/>
-    <w:p/>
-    <w:p/>
     <w:p>
       <w:pPr>
         <w:pStyle w:val="4"/>
@@ -30023,7 +29301,7 @@
           <w:cs/>
         </w:rPr>
       </w:pPr>
-      <w:bookmarkStart w:id="69" w:name="_Toc433234489"/>
+      <w:bookmarkStart w:id="70" w:name="_Toc433234489"/>
       <w:r>
         <w:lastRenderedPageBreak/>
         <w:t xml:space="preserve">SYS-04: </w:t>
@@ -30035,7 +29313,7 @@
         </w:rPr>
         <w:t>การจัดการสินค้าคงคลัง</w:t>
       </w:r>
-      <w:bookmarkEnd w:id="69"/>
+      <w:bookmarkEnd w:id="70"/>
     </w:p>
     <w:p/>
     <w:p>
@@ -30060,7 +29338,7 @@
                     <pic:cNvPicPr/>
                   </pic:nvPicPr>
                   <pic:blipFill>
-                    <a:blip r:embed="rId26">
+                    <a:blip r:embed="rId28">
                       <a:extLst>
                         <a:ext uri="{28A0092B-C50C-407E-A947-70E740481C1C}">
                           <a14:useLocalDpi xmlns:a14="http://schemas.microsoft.com/office/drawing/2010/main" val="0"/>
@@ -30214,7 +29492,7 @@
       <w:pPr>
         <w:pStyle w:val="4"/>
       </w:pPr>
-      <w:bookmarkStart w:id="70" w:name="_Toc433234490"/>
+      <w:bookmarkStart w:id="71" w:name="_Toc433234490"/>
       <w:r>
         <w:lastRenderedPageBreak/>
         <w:t xml:space="preserve">SYS-05: </w:t>
@@ -30226,7 +29504,7 @@
         </w:rPr>
         <w:t>ออกรายงาน</w:t>
       </w:r>
-      <w:bookmarkEnd w:id="70"/>
+      <w:bookmarkEnd w:id="71"/>
     </w:p>
     <w:p>
       <w:pPr>
@@ -30281,7 +29559,7 @@
                     <pic:cNvPicPr/>
                   </pic:nvPicPr>
                   <pic:blipFill>
-                    <a:blip r:embed="rId27">
+                    <a:blip r:embed="rId29">
                       <a:extLst>
                         <a:ext uri="{28A0092B-C50C-407E-A947-70E740481C1C}">
                           <a14:useLocalDpi xmlns:a14="http://schemas.microsoft.com/office/drawing/2010/main" val="0"/>
@@ -30415,7 +29693,7 @@
           <w:cs/>
         </w:rPr>
       </w:pPr>
-      <w:bookmarkStart w:id="71" w:name="_Toc433234491"/>
+      <w:bookmarkStart w:id="72" w:name="_Toc433234491"/>
       <w:r>
         <w:lastRenderedPageBreak/>
         <w:t xml:space="preserve">SYS-06: </w:t>
@@ -30427,7 +29705,7 @@
         </w:rPr>
         <w:t>ประเมินยอดขาย</w:t>
       </w:r>
-      <w:bookmarkEnd w:id="71"/>
+      <w:bookmarkEnd w:id="72"/>
     </w:p>
     <w:p>
       <w:pPr>
@@ -30453,7 +29731,7 @@
                     <pic:cNvPicPr/>
                   </pic:nvPicPr>
                   <pic:blipFill>
-                    <a:blip r:embed="rId28" cstate="print">
+                    <a:blip r:embed="rId30" cstate="print">
                       <a:extLst>
                         <a:ext uri="{28A0092B-C50C-407E-A947-70E740481C1C}">
                           <a14:useLocalDpi xmlns:a14="http://schemas.microsoft.com/office/drawing/2010/main" val="0"/>
@@ -30618,7 +29896,7 @@
           <w:highlight w:val="yellow"/>
         </w:rPr>
       </w:pPr>
-      <w:bookmarkStart w:id="72" w:name="_Toc433234492"/>
+      <w:bookmarkStart w:id="73" w:name="_Toc433234492"/>
       <w:r>
         <w:rPr>
           <w:rStyle w:val="af1"/>
@@ -30657,9 +29935,8 @@
           <w:bCs/>
           <w:cs/>
         </w:rPr>
-        <w:t>แสดง</w:t>
-      </w:r>
-      <w:proofErr w:type="spellStart"/>
+        <w:t>แสดงสถานะการทำงานของระบบ</w:t>
+      </w:r>
       <w:r>
         <w:rPr>
           <w:rStyle w:val="af1"/>
@@ -30668,27 +29945,6 @@
           <w:bCs/>
           <w:cs/>
         </w:rPr>
-        <w:t>สถานะการ</w:t>
-      </w:r>
-      <w:proofErr w:type="spellEnd"/>
-      <w:r>
-        <w:rPr>
-          <w:rStyle w:val="af1"/>
-          <w:rFonts w:hint="cs"/>
-          <w:b/>
-          <w:bCs/>
-          <w:cs/>
-        </w:rPr>
-        <w:t>ทำงานของระบบ</w:t>
-      </w:r>
-      <w:r>
-        <w:rPr>
-          <w:rStyle w:val="af1"/>
-          <w:rFonts w:hint="cs"/>
-          <w:b/>
-          <w:bCs/>
-          <w:cs/>
-        </w:rPr>
         <w:t xml:space="preserve"> </w:t>
       </w:r>
       <w:r>
@@ -30715,137 +29971,105 @@
         </w:rPr>
         <w:t>)</w:t>
       </w:r>
-      <w:bookmarkEnd w:id="72"/>
-    </w:p>
-    <w:p>
-      <w:pPr>
-        <w:ind w:left="284" w:firstLine="720"/>
-      </w:pPr>
-      <w:r>
-        <w:rPr>
-          <w:rFonts w:hint="cs"/>
-          <w:cs/>
-        </w:rPr>
-        <w:t>แผนภาพ</w:t>
-      </w:r>
-      <w:r>
-        <w:rPr>
-          <w:rFonts w:hint="cs"/>
-          <w:cs/>
-        </w:rPr>
-        <w:t>แสดง</w:t>
-      </w:r>
-      <w:proofErr w:type="spellStart"/>
-      <w:r>
-        <w:rPr>
-          <w:rFonts w:hint="cs"/>
-          <w:cs/>
-        </w:rPr>
-        <w:t>สถานะการ</w:t>
-      </w:r>
-      <w:proofErr w:type="spellEnd"/>
-      <w:r>
-        <w:rPr>
-          <w:rFonts w:hint="cs"/>
-          <w:cs/>
-        </w:rPr>
-        <w:t>ทำงาน</w:t>
-      </w:r>
-      <w:r>
-        <w:rPr>
-          <w:rFonts w:hint="cs"/>
-          <w:cs/>
-        </w:rPr>
-        <w:t>ของระบบบริหารจัดการศูนย์บริการออกกำลังกาย</w:t>
-      </w:r>
-      <w:r>
-        <w:rPr>
-          <w:rFonts w:hint="cs"/>
-          <w:cs/>
-        </w:rPr>
-        <w:t xml:space="preserve"> </w:t>
-      </w:r>
-      <w:r>
-        <w:rPr>
-          <w:rFonts w:hint="cs"/>
-          <w:cs/>
-        </w:rPr>
-        <w:t>เป็นแผนภาพที่แสดง</w:t>
-      </w:r>
-      <w:proofErr w:type="spellStart"/>
-      <w:r>
-        <w:rPr>
-          <w:rFonts w:hint="cs"/>
-          <w:cs/>
-        </w:rPr>
-        <w:t>สถานะการ</w:t>
-      </w:r>
-      <w:proofErr w:type="spellEnd"/>
-      <w:r>
-        <w:rPr>
-          <w:rFonts w:hint="cs"/>
-          <w:cs/>
-        </w:rPr>
-        <w:t>ทำงาน</w:t>
-      </w:r>
-      <w:r>
-        <w:rPr>
-          <w:rFonts w:hint="cs"/>
-          <w:cs/>
-        </w:rPr>
-        <w:t xml:space="preserve">ร่วมกันในระบบ </w:t>
-      </w:r>
-      <w:r>
-        <w:rPr>
-          <w:rFonts w:hint="cs"/>
-          <w:cs/>
-        </w:rPr>
-        <w:t>โดยทีมพัฒนา</w:t>
-      </w:r>
-      <w:r>
-        <w:rPr>
-          <w:rFonts w:hint="cs"/>
-          <w:cs/>
-        </w:rPr>
-        <w:t>ได้แจกแจงรายละเอียด</w:t>
-      </w:r>
-      <w:r>
-        <w:rPr>
-          <w:rFonts w:hint="cs"/>
-          <w:cs/>
-        </w:rPr>
-        <w:t>ของ</w:t>
-      </w:r>
-      <w:r>
-        <w:rPr>
-          <w:rFonts w:hint="cs"/>
-          <w:cs/>
-        </w:rPr>
-        <w:t>แต่ละคลาสแยกตามระบบ ดังนี้</w:t>
-      </w:r>
-      <w:r>
-        <w:t xml:space="preserve"> </w:t>
-      </w:r>
-    </w:p>
-    <w:p>
-      <w:pPr>
-        <w:pStyle w:val="4"/>
-      </w:pPr>
-      <w:bookmarkStart w:id="73" w:name="_Toc433234493"/>
-      <w:r>
-        <w:t xml:space="preserve">SYS-01: </w:t>
-      </w:r>
-      <w:r>
-        <w:rPr>
-          <w:rFonts w:hint="cs"/>
-          <w:cs/>
-        </w:rPr>
-        <w:t>ตรวจสอบสิทธิ์ผู้เข้าใช้ระบบ</w:t>
-      </w:r>
       <w:bookmarkEnd w:id="73"/>
     </w:p>
     <w:p>
       <w:pPr>
+        <w:ind w:left="284" w:firstLine="720"/>
+      </w:pPr>
+      <w:r>
+        <w:rPr>
+          <w:rFonts w:hint="cs"/>
+          <w:cs/>
+        </w:rPr>
+        <w:t>แผนภาพ</w:t>
+      </w:r>
+      <w:r>
+        <w:rPr>
+          <w:rFonts w:hint="cs"/>
+          <w:cs/>
+        </w:rPr>
+        <w:t>แสดงสถานะการทำงาน</w:t>
+      </w:r>
+      <w:r>
+        <w:rPr>
+          <w:rFonts w:hint="cs"/>
+          <w:cs/>
+        </w:rPr>
+        <w:t>ของระบบบริหารจัดการศูนย์บริการออกกำลังกาย</w:t>
+      </w:r>
+      <w:r>
+        <w:rPr>
+          <w:rFonts w:hint="cs"/>
+          <w:cs/>
+        </w:rPr>
+        <w:t xml:space="preserve"> </w:t>
+      </w:r>
+      <w:r>
+        <w:rPr>
+          <w:rFonts w:hint="cs"/>
+          <w:cs/>
+        </w:rPr>
+        <w:t>เป็นแผนภาพที่แสดงสถานะการทำงาน</w:t>
+      </w:r>
+      <w:r>
+        <w:rPr>
+          <w:rFonts w:hint="cs"/>
+          <w:cs/>
+        </w:rPr>
+        <w:t xml:space="preserve">ร่วมกันในระบบ </w:t>
+      </w:r>
+      <w:r>
+        <w:rPr>
+          <w:rFonts w:hint="cs"/>
+          <w:cs/>
+        </w:rPr>
+        <w:t>โดยทีมพัฒนา</w:t>
+      </w:r>
+      <w:r>
+        <w:rPr>
+          <w:rFonts w:hint="cs"/>
+          <w:cs/>
+        </w:rPr>
+        <w:t>ได้แจกแจงรายละเอียด</w:t>
+      </w:r>
+      <w:r>
+        <w:rPr>
+          <w:rFonts w:hint="cs"/>
+          <w:cs/>
+        </w:rPr>
+        <w:t>ของ</w:t>
+      </w:r>
+      <w:r>
+        <w:rPr>
+          <w:rFonts w:hint="cs"/>
+          <w:cs/>
+        </w:rPr>
+        <w:t>แต่ละคลาสแยกตามระบบ ดังนี้</w:t>
+      </w:r>
+      <w:r>
+        <w:t xml:space="preserve"> </w:t>
+      </w:r>
+    </w:p>
+    <w:p>
+      <w:pPr>
+        <w:pStyle w:val="4"/>
+      </w:pPr>
+      <w:bookmarkStart w:id="74" w:name="_Toc433234493"/>
+      <w:r>
+        <w:t xml:space="preserve">SYS-01: </w:t>
+      </w:r>
+      <w:r>
+        <w:rPr>
+          <w:rFonts w:hint="cs"/>
+          <w:cs/>
+        </w:rPr>
+        <w:t>ตรวจสอบสิทธิ์ผู้เข้าใช้ระบบ</w:t>
+      </w:r>
+      <w:bookmarkEnd w:id="74"/>
+    </w:p>
+    <w:p>
+      <w:pPr>
         <w:ind w:left="720" w:firstLine="720"/>
         <w:rPr>
           <w:lang w:val="en-GB"/>
@@ -30872,21 +30096,12 @@
         </w:rPr>
         <w:t xml:space="preserve">การตรวจสอบสิทธิ์ผู้เข้าใช้ระบบ </w:t>
       </w:r>
-      <w:proofErr w:type="spellStart"/>
       <w:r>
         <w:rPr>
           <w:rFonts w:hint="cs"/>
           <w:cs/>
         </w:rPr>
-        <w:t>โดนย</w:t>
-      </w:r>
-      <w:proofErr w:type="spellEnd"/>
-      <w:r>
-        <w:rPr>
-          <w:rFonts w:hint="cs"/>
-          <w:cs/>
-        </w:rPr>
-        <w:t xml:space="preserve">เริ่มจากระบบทำการแสดงหน้าจอ </w:t>
+        <w:t xml:space="preserve">โดนยเริ่มจากระบบทำการแสดงหน้าจอ </w:t>
       </w:r>
       <w:r>
         <w:rPr>
@@ -30978,7 +30193,7 @@
                     <pic:cNvPicPr/>
                   </pic:nvPicPr>
                   <pic:blipFill>
-                    <a:blip r:embed="rId29" cstate="print"/>
+                    <a:blip r:embed="rId31" cstate="print"/>
                     <a:stretch>
                       <a:fillRect/>
                     </a:stretch>
@@ -31090,7 +30305,7 @@
           <w:cs/>
         </w:rPr>
       </w:pPr>
-      <w:bookmarkStart w:id="74" w:name="_Toc433234494"/>
+      <w:bookmarkStart w:id="75" w:name="_Toc433234494"/>
       <w:r>
         <w:lastRenderedPageBreak/>
         <w:t xml:space="preserve">SYS-03: </w:t>
@@ -31102,7 +30317,7 @@
         </w:rPr>
         <w:t>จัดการชั้นเรียน</w:t>
       </w:r>
-      <w:bookmarkEnd w:id="74"/>
+      <w:bookmarkEnd w:id="75"/>
     </w:p>
     <w:p>
       <w:pPr>
@@ -31159,85 +30374,121 @@
     </w:p>
     <w:p>
       <w:pPr>
-        <w:pStyle w:val="a6"/>
-      </w:pPr>
-      <w:r>
-        <w:rPr>
-          <w:cs/>
-        </w:rPr>
-        <w:t xml:space="preserve">รูปภาพ </w:t>
-      </w:r>
-      <w:r>
-        <w:fldChar w:fldCharType="begin"/>
-      </w:r>
-      <w:r>
-        <w:instrText xml:space="preserve"> SEQ </w:instrText>
-      </w:r>
-      <w:r>
-        <w:rPr>
-          <w:cs/>
-        </w:rPr>
-        <w:instrText xml:space="preserve">รูปภาพ </w:instrText>
-      </w:r>
-      <w:r>
-        <w:instrText xml:space="preserve">\* ARABIC </w:instrText>
-      </w:r>
-      <w:r>
-        <w:fldChar w:fldCharType="separate"/>
-      </w:r>
-      <w:r>
-        <w:rPr>
-          <w:noProof/>
-        </w:rPr>
-        <w:t>20</w:t>
-      </w:r>
-      <w:r>
-        <w:rPr>
-          <w:noProof/>
-        </w:rPr>
-        <w:fldChar w:fldCharType="end"/>
-      </w:r>
-      <w:r>
-        <w:rPr>
-          <w:noProof/>
-        </w:rPr>
-        <w:t xml:space="preserve"> </w:t>
-      </w:r>
-      <w:r>
-        <w:rPr>
-          <w:rFonts w:hint="cs"/>
-          <w:noProof/>
-          <w:cs/>
-        </w:rPr>
-        <w:t xml:space="preserve">แผนภาพสถานะ </w:t>
-      </w:r>
-      <w:r>
-        <w:rPr>
-          <w:rFonts w:hint="cs"/>
-          <w:noProof/>
-          <w:cs/>
-        </w:rPr>
-        <w:t>การสอนแบบส่วนตัว</w:t>
-      </w:r>
-    </w:p>
-    <w:p>
-      <w:pPr>
-        <w:ind w:left="1080" w:firstLine="720"/>
         <w:rPr>
           <w:rStyle w:val="af1"/>
           <w:b w:val="0"/>
           <w:bCs w:val="0"/>
         </w:rPr>
       </w:pPr>
+      <w:r>
+        <w:rPr>
+          <w:noProof/>
+        </w:rPr>
+        <w:drawing>
+          <wp:inline distT="0" distB="0" distL="0" distR="0" wp14:anchorId="624E15C1" wp14:editId="68A5867F">
+            <wp:extent cx="5731510" cy="1868170"/>
+            <wp:effectExtent l="0" t="0" r="0" b="0"/>
+            <wp:docPr id="21" name="รูปภาพ 21"/>
+            <wp:cNvGraphicFramePr>
+              <a:graphicFrameLocks xmlns:a="http://schemas.openxmlformats.org/drawingml/2006/main" noChangeAspect="1"/>
+            </wp:cNvGraphicFramePr>
+            <a:graphic xmlns:a="http://schemas.openxmlformats.org/drawingml/2006/main">
+              <a:graphicData uri="http://schemas.openxmlformats.org/drawingml/2006/picture">
+                <pic:pic xmlns:pic="http://schemas.openxmlformats.org/drawingml/2006/picture">
+                  <pic:nvPicPr>
+                    <pic:cNvPr id="0" name="State_Personal_trainer_program.jpg"/>
+                    <pic:cNvPicPr/>
+                  </pic:nvPicPr>
+                  <pic:blipFill>
+                    <a:blip r:embed="rId32" cstate="print">
+                      <a:extLst>
+                        <a:ext uri="{28A0092B-C50C-407E-A947-70E740481C1C}">
+                          <a14:useLocalDpi xmlns:a14="http://schemas.microsoft.com/office/drawing/2010/main" val="0"/>
+                        </a:ext>
+                      </a:extLst>
+                    </a:blip>
+                    <a:stretch>
+                      <a:fillRect/>
+                    </a:stretch>
+                  </pic:blipFill>
+                  <pic:spPr>
+                    <a:xfrm>
+                      <a:off x="0" y="0"/>
+                      <a:ext cx="5731510" cy="1868170"/>
+                    </a:xfrm>
+                    <a:prstGeom prst="rect">
+                      <a:avLst/>
+                    </a:prstGeom>
+                  </pic:spPr>
+                </pic:pic>
+              </a:graphicData>
+            </a:graphic>
+          </wp:inline>
+        </w:drawing>
+      </w:r>
     </w:p>
     <w:p>
       <w:pPr>
-        <w:rPr>
-          <w:rStyle w:val="af1"/>
-          <w:b w:val="0"/>
-          <w:bCs w:val="0"/>
-        </w:rPr>
-      </w:pPr>
+        <w:pStyle w:val="a6"/>
+      </w:pPr>
+      <w:r>
+        <w:rPr>
+          <w:cs/>
+        </w:rPr>
+        <w:t xml:space="preserve">รูปภาพ </w:t>
+      </w:r>
+      <w:r>
+        <w:fldChar w:fldCharType="begin"/>
+      </w:r>
+      <w:r>
+        <w:instrText xml:space="preserve"> SEQ </w:instrText>
+      </w:r>
+      <w:r>
+        <w:rPr>
+          <w:cs/>
+        </w:rPr>
+        <w:instrText xml:space="preserve">รูปภาพ </w:instrText>
+      </w:r>
+      <w:r>
+        <w:instrText xml:space="preserve">\* ARABIC </w:instrText>
+      </w:r>
+      <w:r>
+        <w:fldChar w:fldCharType="separate"/>
+      </w:r>
+      <w:r>
+        <w:rPr>
+          <w:noProof/>
+        </w:rPr>
+        <w:t>20</w:t>
+      </w:r>
+      <w:r>
+        <w:rPr>
+          <w:noProof/>
+        </w:rPr>
+        <w:fldChar w:fldCharType="end"/>
+      </w:r>
+      <w:r>
+        <w:rPr>
+          <w:noProof/>
+        </w:rPr>
+        <w:t xml:space="preserve"> </w:t>
+      </w:r>
+      <w:r>
+        <w:rPr>
+          <w:rFonts w:hint="cs"/>
+          <w:noProof/>
+          <w:cs/>
+        </w:rPr>
+        <w:t xml:space="preserve">แผนภาพสถานะ </w:t>
+      </w:r>
+      <w:r>
+        <w:rPr>
+          <w:rFonts w:hint="cs"/>
+          <w:noProof/>
+          <w:cs/>
+        </w:rPr>
+        <w:t>การสอนแบบส่วนตัว</w:t>
+      </w:r>
     </w:p>
     <w:p>
       <w:pPr>
@@ -31291,7 +30542,8 @@
     </w:p>
     <w:p>
       <w:pPr>
-        <w:ind w:left="1080" w:firstLine="720"/>
+        <w:pStyle w:val="a9"/>
+        <w:ind w:left="1440" w:firstLine="720"/>
         <w:rPr>
           <w:rStyle w:val="af1"/>
           <w:b w:val="0"/>
@@ -31299,7 +30551,54 @@
         </w:rPr>
       </w:pPr>
     </w:p>
-    <w:p/>
+    <w:p>
+      <w:r>
+        <w:rPr>
+          <w:noProof/>
+        </w:rPr>
+        <w:drawing>
+          <wp:inline distT="0" distB="0" distL="0" distR="0" wp14:anchorId="621B8C07" wp14:editId="55D7C501">
+            <wp:extent cx="5731510" cy="1985645"/>
+            <wp:effectExtent l="0" t="0" r="0" b="0"/>
+            <wp:docPr id="23" name="รูปภาพ 23"/>
+            <wp:cNvGraphicFramePr>
+              <a:graphicFrameLocks xmlns:a="http://schemas.openxmlformats.org/drawingml/2006/main" noChangeAspect="1"/>
+            </wp:cNvGraphicFramePr>
+            <a:graphic xmlns:a="http://schemas.openxmlformats.org/drawingml/2006/main">
+              <a:graphicData uri="http://schemas.openxmlformats.org/drawingml/2006/picture">
+                <pic:pic xmlns:pic="http://schemas.openxmlformats.org/drawingml/2006/picture">
+                  <pic:nvPicPr>
+                    <pic:cNvPr id="0" name="State_Group_trainer_program.jpg"/>
+                    <pic:cNvPicPr/>
+                  </pic:nvPicPr>
+                  <pic:blipFill>
+                    <a:blip r:embed="rId33" cstate="print">
+                      <a:extLst>
+                        <a:ext uri="{28A0092B-C50C-407E-A947-70E740481C1C}">
+                          <a14:useLocalDpi xmlns:a14="http://schemas.microsoft.com/office/drawing/2010/main" val="0"/>
+                        </a:ext>
+                      </a:extLst>
+                    </a:blip>
+                    <a:stretch>
+                      <a:fillRect/>
+                    </a:stretch>
+                  </pic:blipFill>
+                  <pic:spPr>
+                    <a:xfrm>
+                      <a:off x="0" y="0"/>
+                      <a:ext cx="5731510" cy="1985645"/>
+                    </a:xfrm>
+                    <a:prstGeom prst="rect">
+                      <a:avLst/>
+                    </a:prstGeom>
+                  </pic:spPr>
+                </pic:pic>
+              </a:graphicData>
+            </a:graphic>
+          </wp:inline>
+        </w:drawing>
+      </w:r>
+    </w:p>
     <w:p>
       <w:pPr>
         <w:pStyle w:val="a6"/>
@@ -31380,61 +30679,28 @@
     </w:p>
     <w:p>
       <w:pPr>
-        <w:jc w:val="center"/>
-      </w:pPr>
+        <w:pStyle w:val="4"/>
+        <w:rPr>
+          <w:cs/>
+        </w:rPr>
+      </w:pPr>
+      <w:bookmarkStart w:id="76" w:name="_Toc433234495"/>
+      <w:r>
+        <w:lastRenderedPageBreak/>
+        <w:t xml:space="preserve">SYS-05: </w:t>
+      </w:r>
+      <w:r>
+        <w:rPr>
+          <w:rFonts w:hint="cs"/>
+          <w:cs/>
+        </w:rPr>
+        <w:t>ออกรายงาน</w:t>
+      </w:r>
+      <w:bookmarkEnd w:id="76"/>
     </w:p>
     <w:p>
       <w:pPr>
-        <w:jc w:val="center"/>
-      </w:pPr>
-    </w:p>
-    <w:p>
-      <w:pPr>
-        <w:jc w:val="center"/>
-      </w:pPr>
-    </w:p>
-    <w:p>
-      <w:pPr>
-        <w:jc w:val="center"/>
-      </w:pPr>
-    </w:p>
-    <w:p>
-      <w:pPr>
-        <w:jc w:val="center"/>
-      </w:pPr>
-    </w:p>
-    <w:p>
-      <w:pPr>
-        <w:jc w:val="center"/>
-      </w:pPr>
-    </w:p>
-    <w:p>
-      <w:pPr>
-        <w:pStyle w:val="4"/>
-        <w:rPr>
-          <w:cs/>
-        </w:rPr>
-      </w:pPr>
-      <w:bookmarkStart w:id="75" w:name="_Toc433234495"/>
-      <w:r>
-        <w:lastRenderedPageBreak/>
-        <w:t xml:space="preserve">SYS-05: </w:t>
-      </w:r>
-      <w:r>
-        <w:rPr>
-          <w:rFonts w:hint="cs"/>
-          <w:cs/>
-        </w:rPr>
-        <w:t>ออกรายงาน</w:t>
-      </w:r>
-      <w:bookmarkEnd w:id="75"/>
-    </w:p>
-    <w:p>
-      <w:pPr>
         <w:ind w:left="720" w:firstLine="720"/>
-        <w:rPr>
-          <w:lang w:val="en-GB"/>
-        </w:rPr>
       </w:pPr>
       <w:r>
         <w:rPr>
@@ -31493,7 +30759,7 @@
                     </pic:cNvPicPr>
                   </pic:nvPicPr>
                   <pic:blipFill>
-                    <a:blip r:embed="rId30">
+                    <a:blip r:embed="rId34">
                       <a:extLst>
                         <a:ext uri="{28A0092B-C50C-407E-A947-70E740481C1C}">
                           <a14:useLocalDpi xmlns:a14="http://schemas.microsoft.com/office/drawing/2010/main" val="0"/>
@@ -31595,7 +30861,6 @@
       <w:pPr>
         <w:rPr>
           <w:rStyle w:val="af1"/>
-          <w:rFonts w:hint="cs"/>
           <w:cs/>
         </w:rPr>
       </w:pPr>
@@ -31608,8 +30873,6 @@
         </w:rPr>
         <w:t xml:space="preserve"> </w:t>
       </w:r>
-      <w:bookmarkStart w:id="76" w:name="_GoBack"/>
-      <w:bookmarkEnd w:id="76"/>
     </w:p>
     <w:sectPr>
       <w:pgSz w:w="11906" w:h="16838"/>
@@ -31830,7 +31093,7 @@
               <w:sz w:val="22"/>
               <w:szCs w:val="22"/>
             </w:rPr>
-            <w:t>44</w:t>
+            <w:t>47</w:t>
           </w:r>
           <w:r>
             <w:rPr>
@@ -37640,7 +36903,7 @@
 </file>
 
 <file path=customXml/itemProps1.xml><?xml version="1.0" encoding="utf-8"?>
-<ds:datastoreItem xmlns:ds="http://schemas.openxmlformats.org/officeDocument/2006/customXml" ds:itemID="{362CEC68-571B-4393-835E-531F98C5A609}">
+<ds:datastoreItem xmlns:ds="http://schemas.openxmlformats.org/officeDocument/2006/customXml" ds:itemID="{EE84C57C-CF96-4AB5-942A-2BB1AC8BF884}">
   <ds:schemaRefs>
     <ds:schemaRef ds:uri="http://schemas.openxmlformats.org/officeDocument/2006/bibliography"/>
   </ds:schemaRefs>

</xml_diff>